<commit_message>
Add Factory Method pattern to Design Pattern doc.
</commit_message>
<xml_diff>
--- a/deliverable4/RootDigital_Deliverable_4_DesignPattern.docx
+++ b/deliverable4/RootDigital_Deliverable_4_DesignPattern.docx
@@ -1,48 +1,1097 @@
 
 <file path=word/document.xml><?xml version="1.0" encoding="utf-8"?>
-<w:document xmlns:wpc="http://schemas.microsoft.com/office/word/2010/wordprocessingCanvas" xmlns:cx="http://schemas.microsoft.com/office/drawing/2014/chartex" xmlns:cx1="http://schemas.microsoft.com/office/drawing/2015/9/8/chartex" xmlns:cx2="http://schemas.microsoft.com/office/drawing/2015/10/21/chartex" xmlns:cx3="http://schemas.microsoft.com/office/drawing/2016/5/9/chartex" xmlns:cx4="http://schemas.microsoft.com/office/drawing/2016/5/10/chartex" xmlns:cx5="http://schemas.microsoft.com/office/drawing/2016/5/11/chartex" xmlns:cx6="http://schemas.microsoft.com/office/drawing/2016/5/12/chartex" xmlns:cx7="http://schemas.microsoft.com/office/drawing/2016/5/13/chartex" xmlns:cx8="http://schemas.microsoft.com/office/drawing/2016/5/14/chartex" xmlns:mc="http://schemas.openxmlformats.org/markup-compatibility/2006" xmlns:aink="http://schemas.microsoft.com/office/drawing/2016/ink" xmlns:am3d="http://schemas.microsoft.com/office/drawing/2017/model3d" xmlns:o="urn:schemas-microsoft-com:office:office" xmlns:oel="http://schemas.microsoft.com/office/2019/extlst" xmlns:r="http://schemas.openxmlformats.org/officeDocument/2006/relationships" xmlns:m="http://schemas.openxmlformats.org/officeDocument/2006/math" xmlns:v="urn:schemas-microsoft-com:vml" xmlns:wp14="http://schemas.microsoft.com/office/word/2010/wordprocessingDrawing" xmlns:wp="http://schemas.openxmlformats.org/drawingml/2006/wordprocessingDrawing" xmlns:w10="urn:schemas-microsoft-com:office:word" xmlns:w="http://schemas.openxmlformats.org/wordprocessingml/2006/main" xmlns:w14="http://schemas.microsoft.com/office/word/2010/wordml" xmlns:w15="http://schemas.microsoft.com/office/word/2012/wordml" xmlns:w16cex="http://schemas.microsoft.com/office/word/2018/wordml/cex" xmlns:w16cid="http://schemas.microsoft.com/office/word/2016/wordml/cid" xmlns:w16="http://schemas.microsoft.com/office/word/2018/wordml" xmlns:w16du="http://schemas.microsoft.com/office/word/2023/wordml/word16du" xmlns:w16sdtdh="http://schemas.microsoft.com/office/word/2020/wordml/sdtdatahash" xmlns:w16se="http://schemas.microsoft.com/office/word/2015/wordml/symex" xmlns:wpg="http://schemas.microsoft.com/office/word/2010/wordprocessingGroup" xmlns:wpi="http://schemas.microsoft.com/office/word/2010/wordprocessingInk" xmlns:wne="http://schemas.microsoft.com/office/word/2006/wordml" xmlns:wps="http://schemas.microsoft.com/office/word/2010/wordprocessingShape" mc:Ignorable="w14 w15 w16se w16cid w16 w16cex w16sdtdh wp14">
+<w:document xmlns:o="urn:schemas-microsoft-com:office:office" xmlns:r="http://schemas.openxmlformats.org/officeDocument/2006/relationships" xmlns:v="urn:schemas-microsoft-com:vml" xmlns:w="http://schemas.openxmlformats.org/wordprocessingml/2006/main" xmlns:w10="urn:schemas-microsoft-com:office:word" xmlns:wp="http://schemas.openxmlformats.org/drawingml/2006/wordprocessingDrawing" xmlns:wps="http://schemas.microsoft.com/office/word/2010/wordprocessingShape" xmlns:wpg="http://schemas.microsoft.com/office/word/2010/wordprocessingGroup" xmlns:mc="http://schemas.openxmlformats.org/markup-compatibility/2006" xmlns:wp14="http://schemas.microsoft.com/office/word/2010/wordprocessingDrawing" xmlns:w14="http://schemas.microsoft.com/office/word/2010/wordml" xmlns:w15="http://schemas.microsoft.com/office/word/2012/wordml" mc:Ignorable="w14 wp14 w15">
   <w:body>
     <w:p>
       <w:pPr>
         <w:pStyle w:val="Title"/>
-      </w:pPr>
-      <w:r>
+        <w:rPr/>
+      </w:pPr>
+      <w:r>
+        <w:rPr/>
         <w:t>ILLO</w:t>
       </w:r>
     </w:p>
     <w:p>
       <w:pPr>
         <w:pStyle w:val="Title"/>
-      </w:pPr>
-      <w:r>
-        <w:t>D</w:t>
-      </w:r>
-      <w:r>
-        <w:t>ESIGN PATTERN</w:t>
+        <w:rPr/>
+      </w:pPr>
+      <w:r>
+        <w:rPr/>
+        <w:t>DESIGN PATTERN</w:t>
+      </w:r>
+      <w:r>
+        <w:rPr/>
+        <w:t>S</w:t>
       </w:r>
     </w:p>
     <w:p>
-      <w:r>
+      <w:pPr>
+        <w:pStyle w:val="Normal"/>
+        <w:rPr/>
+      </w:pPr>
+      <w:r>
+        <w:rPr/>
         <w:t>Root Digital</w:t>
       </w:r>
     </w:p>
-    <w:p/>
+    <w:p>
+      <w:pPr>
+        <w:pStyle w:val="Normal"/>
+        <w:rPr/>
+      </w:pPr>
+      <w:r>
+        <w:rPr/>
+      </w:r>
+    </w:p>
+    <w:p>
+      <w:pPr>
+        <w:pStyle w:val="Heading1"/>
+        <w:rPr/>
+      </w:pPr>
+      <w:r>
+        <w:rPr/>
+        <w:t>1: Factory Method Design Pattern for Activity Sources</w:t>
+      </w:r>
+    </w:p>
+    <w:p>
+      <w:pPr>
+        <w:pStyle w:val="TextBody"/>
+        <w:rPr/>
+      </w:pPr>
+      <w:r>
+        <w:rPr/>
+        <w:t>Refresher</w:t>
+      </w:r>
+      <w:r>
+        <w:rPr/>
+        <w:t xml:space="preserve"> on key terms for this </w:t>
+      </w:r>
+      <w:r>
+        <w:rPr/>
+        <w:t>pattern</w:t>
+      </w:r>
+    </w:p>
+    <w:p>
+      <w:pPr>
+        <w:pStyle w:val="TextBody"/>
+        <w:numPr>
+          <w:ilvl w:val="0"/>
+          <w:numId w:val="2"/>
+        </w:numPr>
+        <w:rPr>
+          <w:b/>
+          <w:b/>
+          <w:bCs/>
+          <w:u w:val="single"/>
+        </w:rPr>
+      </w:pPr>
+      <w:r>
+        <w:rPr>
+          <w:b/>
+          <w:bCs/>
+          <w:u w:val="single"/>
+        </w:rPr>
+        <w:t>Exercise</w:t>
+      </w:r>
+      <w:r>
+        <w:rPr>
+          <w:b w:val="false"/>
+          <w:bCs w:val="false"/>
+          <w:u w:val="none"/>
+        </w:rPr>
+        <w:t xml:space="preserve">: Descriptively, an exercise. Has instructions how to perform the Exercise, as well as a graphic displaying it being performed. This is the core functionality. </w:t>
+      </w:r>
+    </w:p>
+    <w:p>
+      <w:pPr>
+        <w:pStyle w:val="TextBody"/>
+        <w:numPr>
+          <w:ilvl w:val="0"/>
+          <w:numId w:val="2"/>
+        </w:numPr>
+        <w:rPr>
+          <w:b/>
+          <w:b/>
+          <w:bCs/>
+          <w:u w:val="single"/>
+        </w:rPr>
+      </w:pPr>
+      <w:r>
+        <w:rPr>
+          <w:b/>
+          <w:bCs/>
+          <w:u w:val="single"/>
+        </w:rPr>
+        <w:t>Activity Source</w:t>
+      </w:r>
+      <w:r>
+        <w:rPr>
+          <w:b w:val="false"/>
+          <w:bCs w:val="false"/>
+          <w:u w:val="none"/>
+        </w:rPr>
+        <w:t xml:space="preserve">: A grouping of Exercises. Provides methods such as adding, removing, or reordering Exercises. </w:t>
+      </w:r>
+    </w:p>
+    <w:p>
+      <w:pPr>
+        <w:pStyle w:val="TextBody"/>
+        <w:numPr>
+          <w:ilvl w:val="0"/>
+          <w:numId w:val="2"/>
+        </w:numPr>
+        <w:rPr>
+          <w:b/>
+          <w:b/>
+          <w:bCs/>
+          <w:u w:val="single"/>
+        </w:rPr>
+      </w:pPr>
+      <w:r>
+        <w:rPr>
+          <w:b/>
+          <w:bCs/>
+          <w:u w:val="single"/>
+        </w:rPr>
+        <w:t>Workout</w:t>
+      </w:r>
+      <w:r>
+        <w:rPr>
+          <w:b w:val="false"/>
+          <w:bCs w:val="false"/>
+          <w:u w:val="none"/>
+        </w:rPr>
+        <w:t xml:space="preserve">: </w:t>
+      </w:r>
+      <w:r>
+        <w:rPr>
+          <w:b w:val="false"/>
+          <w:bCs w:val="false"/>
+          <w:u w:val="none"/>
+        </w:rPr>
+        <w:t xml:space="preserve">A subclass of Activity Source which maintains order among its Exercises. Exercises will always be provided to the user in a particular order. </w:t>
+      </w:r>
+    </w:p>
+    <w:p>
+      <w:pPr>
+        <w:pStyle w:val="TextBody"/>
+        <w:numPr>
+          <w:ilvl w:val="0"/>
+          <w:numId w:val="2"/>
+        </w:numPr>
+        <w:rPr>
+          <w:b/>
+          <w:b/>
+          <w:bCs/>
+          <w:u w:val="single"/>
+        </w:rPr>
+      </w:pPr>
+      <w:r>
+        <w:rPr>
+          <w:b/>
+          <w:bCs/>
+          <w:u w:val="single"/>
+        </w:rPr>
+        <w:t>Exercise Set</w:t>
+      </w:r>
+      <w:r>
+        <w:rPr>
+          <w:b w:val="false"/>
+          <w:bCs w:val="false"/>
+          <w:u w:val="none"/>
+        </w:rPr>
+        <w:t xml:space="preserve">: Another subclass of Activity Source which does not maintain order – Exercises are provided to the user in a random order. </w:t>
+      </w:r>
+    </w:p>
+    <w:p>
+      <w:pPr>
+        <w:pStyle w:val="Code"/>
+        <w:widowControl/>
+        <w:bidi w:val="0"/>
+        <w:spacing w:lineRule="auto" w:line="276" w:before="0" w:after="140"/>
+        <w:jc w:val="left"/>
+        <w:rPr/>
+      </w:pPr>
+      <w:r>
+        <w:rPr>
+          <w:b w:val="false"/>
+          <w:bCs w:val="false"/>
+          <w:u w:val="none"/>
+        </w:rPr>
+        <w:t xml:space="preserve">To handle the creation of Activity Sources and its subclasses, we will use a Factory Method within </w:t>
+      </w:r>
+      <w:r>
+        <w:rPr>
+          <w:b w:val="false"/>
+          <w:bCs w:val="false"/>
+          <w:u w:val="none"/>
+        </w:rPr>
+        <w:t xml:space="preserve">the Activity Source class. That is, class </w:t>
+      </w:r>
+      <w:r>
+        <w:rPr>
+          <w:rFonts w:ascii="Courier" w:hAnsi="Courier"/>
+          <w:b w:val="false"/>
+          <w:bCs w:val="false"/>
+          <w:u w:val="none"/>
+          <w:shd w:fill="CCCCCC" w:val="clear"/>
+        </w:rPr>
+        <w:t>ActivitySource</w:t>
+      </w:r>
+      <w:r>
+        <w:rPr>
+          <w:b w:val="false"/>
+          <w:bCs w:val="false"/>
+          <w:u w:val="none"/>
+        </w:rPr>
+        <w:t xml:space="preserve"> will have children classes – </w:t>
+      </w:r>
+      <w:r>
+        <w:rPr>
+          <w:rFonts w:eastAsia="Arial" w:cs="Arial" w:ascii="Courier" w:hAnsi="Courier"/>
+          <w:b w:val="false"/>
+          <w:bCs w:val="false"/>
+          <w:u w:val="none"/>
+          <w:shd w:fill="CCCCCC" w:val="clear"/>
+          <w:lang w:val="en-US"/>
+        </w:rPr>
+        <w:t>Workout</w:t>
+      </w:r>
+      <w:r>
+        <w:rPr>
+          <w:b w:val="false"/>
+          <w:bCs w:val="false"/>
+          <w:u w:val="none"/>
+        </w:rPr>
+        <w:t xml:space="preserve">, </w:t>
+      </w:r>
+      <w:r>
+        <w:rPr>
+          <w:rFonts w:eastAsia="Arial" w:cs="Arial" w:ascii="Courier" w:hAnsi="Courier"/>
+          <w:b w:val="false"/>
+          <w:bCs w:val="false"/>
+          <w:u w:val="none"/>
+          <w:shd w:fill="CCCCCC" w:val="clear"/>
+          <w:lang w:val="en-US"/>
+        </w:rPr>
+        <w:t>ExerciseSet</w:t>
+      </w:r>
+      <w:r>
+        <w:rPr>
+          <w:b w:val="false"/>
+          <w:bCs w:val="false"/>
+          <w:u w:val="none"/>
+        </w:rPr>
+        <w:t xml:space="preserve"> – which inherit methods and properties from </w:t>
+      </w:r>
+      <w:r>
+        <w:rPr>
+          <w:rFonts w:eastAsia="Arial" w:cs="Arial" w:ascii="Courier" w:hAnsi="Courier"/>
+          <w:b w:val="false"/>
+          <w:bCs w:val="false"/>
+          <w:u w:val="none"/>
+          <w:shd w:fill="CCCCCC" w:val="clear"/>
+          <w:lang w:val="en-US"/>
+        </w:rPr>
+        <w:t>ActivitySource</w:t>
+      </w:r>
+      <w:r>
+        <w:rPr>
+          <w:b w:val="false"/>
+          <w:bCs w:val="false"/>
+          <w:u w:val="none"/>
+        </w:rPr>
+        <w:t xml:space="preserve">. ActivitySource will have a </w:t>
+      </w:r>
+      <w:r>
+        <w:rPr>
+          <w:b w:val="false"/>
+          <w:bCs w:val="false"/>
+          <w:u w:val="none"/>
+        </w:rPr>
+        <w:t>protected</w:t>
+      </w:r>
+      <w:r>
+        <w:rPr>
+          <w:b w:val="false"/>
+          <w:bCs w:val="false"/>
+          <w:u w:val="none"/>
+        </w:rPr>
+        <w:t xml:space="preserve"> constructor, but a public, </w:t>
+      </w:r>
+      <w:r>
+        <w:rPr>
+          <w:b w:val="false"/>
+          <w:bCs w:val="false"/>
+          <w:u w:val="none"/>
+        </w:rPr>
+        <w:t>static</w:t>
+      </w:r>
+      <w:r>
+        <w:rPr>
+          <w:b w:val="false"/>
+          <w:bCs w:val="false"/>
+          <w:u w:val="none"/>
+        </w:rPr>
+        <w:t xml:space="preserve"> </w:t>
+      </w:r>
+      <w:r>
+        <w:rPr>
+          <w:rFonts w:eastAsia="Arial" w:cs="Arial" w:ascii="Courier" w:hAnsi="Courier"/>
+          <w:b w:val="false"/>
+          <w:bCs w:val="false"/>
+          <w:u w:val="none"/>
+          <w:shd w:fill="CCCCCC" w:val="clear"/>
+          <w:lang w:val="en-US"/>
+        </w:rPr>
+        <w:t>makeActivitySource()</w:t>
+      </w:r>
+      <w:r>
+        <w:rPr>
+          <w:b w:val="false"/>
+          <w:bCs w:val="false"/>
+          <w:u w:val="none"/>
+        </w:rPr>
+        <w:t xml:space="preserve"> method for creating instances of </w:t>
+      </w:r>
+      <w:r>
+        <w:rPr>
+          <w:rFonts w:eastAsia="Arial" w:cs="Arial" w:ascii="Courier" w:hAnsi="Courier"/>
+          <w:b w:val="false"/>
+          <w:bCs w:val="false"/>
+          <w:u w:val="none"/>
+          <w:shd w:fill="CCCCCC" w:val="clear"/>
+          <w:lang w:val="en-US"/>
+        </w:rPr>
+        <w:t>Workout</w:t>
+      </w:r>
+      <w:r>
+        <w:rPr>
+          <w:b w:val="false"/>
+          <w:bCs w:val="false"/>
+          <w:u w:val="none"/>
+        </w:rPr>
+        <w:t xml:space="preserve"> and </w:t>
+      </w:r>
+      <w:r>
+        <w:rPr>
+          <w:rFonts w:eastAsia="Arial" w:cs="Arial" w:ascii="Courier" w:hAnsi="Courier"/>
+          <w:b w:val="false"/>
+          <w:bCs w:val="false"/>
+          <w:u w:val="none"/>
+          <w:shd w:fill="CCCCCC" w:val="clear"/>
+          <w:lang w:val="en-US"/>
+        </w:rPr>
+        <w:t>ExerciseSet</w:t>
+      </w:r>
+      <w:r>
+        <w:rPr>
+          <w:b w:val="false"/>
+          <w:bCs w:val="false"/>
+          <w:u w:val="none"/>
+        </w:rPr>
+        <w:t xml:space="preserve">. This is similar to the Product interface example from the </w:t>
+      </w:r>
+      <w:r>
+        <w:rPr>
+          <w:b w:val="false"/>
+          <w:bCs w:val="false"/>
+          <w:u w:val="none"/>
+        </w:rPr>
+        <w:t>sourcemaking.com</w:t>
+      </w:r>
+      <w:r>
+        <w:rPr>
+          <w:b w:val="false"/>
+          <w:bCs w:val="false"/>
+          <w:u w:val="none"/>
+        </w:rPr>
+        <w:t xml:space="preserve">, </w:t>
+      </w:r>
+      <w:r>
+        <w:rPr>
+          <w:b w:val="false"/>
+          <w:bCs w:val="false"/>
+          <w:u w:val="none"/>
+        </w:rPr>
+        <w:t xml:space="preserve">shown below. </w:t>
+      </w:r>
+    </w:p>
+    <w:p>
+      <w:pPr>
+        <w:pStyle w:val="Code"/>
+        <w:widowControl/>
+        <w:bidi w:val="0"/>
+        <w:spacing w:lineRule="auto" w:line="276" w:before="0" w:after="140"/>
+        <w:jc w:val="left"/>
+        <w:rPr>
+          <w:b w:val="false"/>
+          <w:b w:val="false"/>
+          <w:bCs w:val="false"/>
+          <w:u w:val="none"/>
+        </w:rPr>
+      </w:pPr>
+      <w:r>
+        <w:rPr/>
+        <w:drawing>
+          <wp:anchor behindDoc="0" distT="0" distB="0" distL="0" distR="0" simplePos="0" locked="0" layoutInCell="0" allowOverlap="1" relativeHeight="2">
+            <wp:simplePos x="0" y="0"/>
+            <wp:positionH relativeFrom="column">
+              <wp:posOffset>771525</wp:posOffset>
+            </wp:positionH>
+            <wp:positionV relativeFrom="paragraph">
+              <wp:posOffset>57150</wp:posOffset>
+            </wp:positionV>
+            <wp:extent cx="4686300" cy="1514475"/>
+            <wp:effectExtent l="0" t="0" r="0" b="0"/>
+            <wp:wrapTopAndBottom/>
+            <wp:docPr id="1" name="Image1" descr=""/>
+            <wp:cNvGraphicFramePr>
+              <a:graphicFrameLocks xmlns:a="http://schemas.openxmlformats.org/drawingml/2006/main" noChangeAspect="1"/>
+            </wp:cNvGraphicFramePr>
+            <a:graphic xmlns:a="http://schemas.openxmlformats.org/drawingml/2006/main">
+              <a:graphicData uri="http://schemas.openxmlformats.org/drawingml/2006/picture">
+                <pic:pic xmlns:pic="http://schemas.openxmlformats.org/drawingml/2006/picture">
+                  <pic:nvPicPr>
+                    <pic:cNvPr id="1" name="Image1" descr=""/>
+                    <pic:cNvPicPr>
+                      <a:picLocks noChangeAspect="1" noChangeArrowheads="1"/>
+                    </pic:cNvPicPr>
+                  </pic:nvPicPr>
+                  <pic:blipFill>
+                    <a:blip r:embed="rId2"/>
+                    <a:stretch>
+                      <a:fillRect/>
+                    </a:stretch>
+                  </pic:blipFill>
+                  <pic:spPr bwMode="auto">
+                    <a:xfrm>
+                      <a:off x="0" y="0"/>
+                      <a:ext cx="4686300" cy="1514475"/>
+                    </a:xfrm>
+                    <a:prstGeom prst="rect">
+                      <a:avLst/>
+                    </a:prstGeom>
+                  </pic:spPr>
+                </pic:pic>
+              </a:graphicData>
+            </a:graphic>
+          </wp:anchor>
+        </w:drawing>
+      </w:r>
+    </w:p>
+    <w:p>
+      <w:pPr>
+        <w:pStyle w:val="Normal"/>
+        <w:rPr/>
+      </w:pPr>
+      <w:r>
+        <w:rPr/>
+        <w:t>A diagram for Illo’s implementation of the Factory Method Design Pattern is shown on the next page.</w:t>
+      </w:r>
+      <w:r>
+        <w:br w:type="page"/>
+      </w:r>
+    </w:p>
+    <w:p>
+      <w:pPr>
+        <w:pStyle w:val="Heading3"/>
+        <w:numPr>
+          <w:ilvl w:val="0"/>
+          <w:numId w:val="0"/>
+        </w:numPr>
+        <w:ind w:left="0" w:hanging="0"/>
+        <w:rPr/>
+      </w:pPr>
+      <w:r>
+        <w:rPr/>
+        <w:t xml:space="preserve">Class Diagram </w:t>
+      </w:r>
+    </w:p>
+    <w:p>
+      <w:pPr>
+        <w:pStyle w:val="Code"/>
+        <w:widowControl/>
+        <w:bidi w:val="0"/>
+        <w:spacing w:lineRule="auto" w:line="276" w:before="0" w:after="140"/>
+        <w:jc w:val="left"/>
+        <w:rPr>
+          <w:b w:val="false"/>
+          <w:b w:val="false"/>
+          <w:bCs w:val="false"/>
+          <w:u w:val="none"/>
+        </w:rPr>
+      </w:pPr>
+      <w:r>
+        <w:rPr/>
+      </w:r>
+    </w:p>
+    <w:p>
+      <w:pPr>
+        <w:pStyle w:val="Code"/>
+        <w:widowControl/>
+        <w:bidi w:val="0"/>
+        <w:spacing w:lineRule="auto" w:line="276" w:before="0" w:after="140"/>
+        <w:jc w:val="left"/>
+        <w:rPr/>
+      </w:pPr>
+      <w:r>
+        <w:rPr>
+          <w:b w:val="false"/>
+          <w:bCs w:val="false"/>
+          <w:u w:val="none"/>
+        </w:rPr>
+        <w:t xml:space="preserve">This design will accomplish a couple things. </w:t>
+      </w:r>
+      <w:r>
+        <w:rPr>
+          <w:b w:val="false"/>
+          <w:bCs w:val="false"/>
+          <w:u w:val="none"/>
+        </w:rPr>
+        <w:t>A</w:t>
+      </w:r>
+      <w:r>
+        <w:rPr>
+          <w:b w:val="false"/>
+          <w:bCs w:val="false"/>
+          <w:u w:val="none"/>
+        </w:rPr>
+        <w:t xml:space="preserve">s shown, the </w:t>
+      </w:r>
+      <w:r>
+        <w:rPr>
+          <w:rFonts w:eastAsia="Arial" w:cs="Arial" w:ascii="Courier" w:hAnsi="Courier"/>
+          <w:b w:val="false"/>
+          <w:bCs w:val="false"/>
+          <w:u w:val="none"/>
+          <w:shd w:fill="CCCCCC" w:val="clear"/>
+          <w:lang w:val="en-US"/>
+        </w:rPr>
+        <w:t>ActivitySource</w:t>
+      </w:r>
+      <w:r>
+        <w:rPr>
+          <w:b w:val="false"/>
+          <w:bCs w:val="false"/>
+          <w:u w:val="none"/>
+        </w:rPr>
+        <w:t xml:space="preserve"> c</w:t>
+      </w:r>
+      <w:r>
+        <w:drawing>
+          <wp:anchor behindDoc="0" distT="0" distB="0" distL="0" distR="0" simplePos="0" locked="0" layoutInCell="0" allowOverlap="1" relativeHeight="3">
+            <wp:simplePos x="0" y="0"/>
+            <wp:positionH relativeFrom="column">
+              <wp:align>center</wp:align>
+            </wp:positionH>
+            <wp:positionV relativeFrom="paragraph">
+              <wp:posOffset>635</wp:posOffset>
+            </wp:positionV>
+            <wp:extent cx="5943600" cy="4255770"/>
+            <wp:effectExtent l="0" t="0" r="0" b="0"/>
+            <wp:wrapSquare wrapText="largest"/>
+            <wp:docPr id="2" name="Image2" descr=""/>
+            <wp:cNvGraphicFramePr>
+              <a:graphicFrameLocks xmlns:a="http://schemas.openxmlformats.org/drawingml/2006/main" noChangeAspect="1"/>
+            </wp:cNvGraphicFramePr>
+            <a:graphic xmlns:a="http://schemas.openxmlformats.org/drawingml/2006/main">
+              <a:graphicData uri="http://schemas.openxmlformats.org/drawingml/2006/picture">
+                <pic:pic xmlns:pic="http://schemas.openxmlformats.org/drawingml/2006/picture">
+                  <pic:nvPicPr>
+                    <pic:cNvPr id="2" name="Image2" descr=""/>
+                    <pic:cNvPicPr>
+                      <a:picLocks noChangeAspect="1" noChangeArrowheads="1"/>
+                    </pic:cNvPicPr>
+                  </pic:nvPicPr>
+                  <pic:blipFill>
+                    <a:blip r:embed="rId3"/>
+                    <a:stretch>
+                      <a:fillRect/>
+                    </a:stretch>
+                  </pic:blipFill>
+                  <pic:spPr bwMode="auto">
+                    <a:xfrm>
+                      <a:off x="0" y="0"/>
+                      <a:ext cx="5943600" cy="4255770"/>
+                    </a:xfrm>
+                    <a:prstGeom prst="rect">
+                      <a:avLst/>
+                    </a:prstGeom>
+                  </pic:spPr>
+                </pic:pic>
+              </a:graphicData>
+            </a:graphic>
+          </wp:anchor>
+        </w:drawing>
+      </w:r>
+      <w:r>
+        <w:rPr>
+          <w:b w:val="false"/>
+          <w:bCs w:val="false"/>
+          <w:u w:val="none"/>
+        </w:rPr>
+        <w:t xml:space="preserve">lass will define most of the behavior of Exercise Sets and Workouts, but will not be able to be instantiated itself on account of the protected constructor. Instead, the static </w:t>
+      </w:r>
+      <w:r>
+        <w:rPr>
+          <w:rFonts w:eastAsia="Arial" w:cs="Arial" w:ascii="Courier" w:hAnsi="Courier"/>
+          <w:b w:val="false"/>
+          <w:bCs w:val="false"/>
+          <w:u w:val="none"/>
+          <w:shd w:fill="CCCCCC" w:val="clear"/>
+          <w:lang w:val="en-US"/>
+        </w:rPr>
+        <w:t>makeActivitySource()</w:t>
+      </w:r>
+      <w:r>
+        <w:rPr>
+          <w:b w:val="false"/>
+          <w:bCs w:val="false"/>
+          <w:u w:val="none"/>
+        </w:rPr>
+        <w:t xml:space="preserve"> will be used to make new Exercise Sets and Workouts. This way, the abstract method </w:t>
+      </w:r>
+      <w:r>
+        <w:rPr>
+          <w:rFonts w:eastAsia="Arial" w:cs="Arial" w:ascii="Courier" w:hAnsi="Courier"/>
+          <w:b w:val="false"/>
+          <w:bCs w:val="false"/>
+          <w:u w:val="none"/>
+          <w:shd w:fill="CCCCCC" w:val="clear"/>
+          <w:lang w:val="en-US"/>
+        </w:rPr>
+        <w:t>nextExercise()</w:t>
+      </w:r>
+      <w:r>
+        <w:rPr>
+          <w:b w:val="false"/>
+          <w:bCs w:val="false"/>
+          <w:u w:val="none"/>
+        </w:rPr>
+        <w:t xml:space="preserve"> always has a strict, predictable behavior. This could also be done by completing separating Exercise Sets and Workouts, but that would result in a significant amount of code repetition, making future development and maintenance more difficult. </w:t>
+      </w:r>
+    </w:p>
+    <w:p>
+      <w:pPr>
+        <w:pStyle w:val="Code"/>
+        <w:widowControl/>
+        <w:bidi w:val="0"/>
+        <w:spacing w:lineRule="auto" w:line="276" w:before="0" w:after="140"/>
+        <w:jc w:val="left"/>
+        <w:rPr/>
+      </w:pPr>
+      <w:r>
+        <w:rPr>
+          <w:b w:val="false"/>
+          <w:bCs w:val="false"/>
+          <w:u w:val="none"/>
+        </w:rPr>
+        <w:t xml:space="preserve">This design </w:t>
+      </w:r>
+      <w:r>
+        <w:rPr>
+          <w:b w:val="false"/>
+          <w:bCs w:val="false"/>
+          <w:u w:val="none"/>
+        </w:rPr>
+        <w:t xml:space="preserve">also </w:t>
+      </w:r>
+      <w:r>
+        <w:rPr>
+          <w:b w:val="false"/>
+          <w:bCs w:val="false"/>
+          <w:u w:val="none"/>
+        </w:rPr>
+        <w:t xml:space="preserve">allows us to continue to diverge Exercise Sets and Workouts with other features, as shown with </w:t>
+      </w:r>
+      <w:r>
+        <w:rPr>
+          <w:rFonts w:eastAsia="Arial" w:cs="Arial" w:ascii="Courier" w:hAnsi="Courier"/>
+          <w:b w:val="false"/>
+          <w:bCs w:val="false"/>
+          <w:u w:val="none"/>
+          <w:shd w:fill="CCCCCC" w:val="clear"/>
+          <w:lang w:val="en-US"/>
+        </w:rPr>
+        <w:t>completion</w:t>
+      </w:r>
+      <w:r>
+        <w:rPr>
+          <w:b w:val="false"/>
+          <w:bCs w:val="false"/>
+          <w:u w:val="none"/>
+        </w:rPr>
+        <w:t xml:space="preserve"> variable in </w:t>
+      </w:r>
+      <w:r>
+        <w:rPr>
+          <w:rFonts w:eastAsia="Arial" w:cs="Arial" w:ascii="Courier" w:hAnsi="Courier"/>
+          <w:b w:val="false"/>
+          <w:bCs w:val="false"/>
+          <w:u w:val="none"/>
+          <w:shd w:fill="CCCCCC" w:val="clear"/>
+          <w:lang w:val="en-US"/>
+        </w:rPr>
+        <w:t>Workout</w:t>
+      </w:r>
+      <w:r>
+        <w:rPr>
+          <w:b w:val="false"/>
+          <w:bCs w:val="false"/>
+          <w:u w:val="none"/>
+        </w:rPr>
+        <w:t xml:space="preserve">. This variable will keep track of the number of times that a user completes a </w:t>
+      </w:r>
+      <w:r>
+        <w:rPr>
+          <w:rFonts w:eastAsia="Arial" w:cs="Arial" w:ascii="Courier" w:hAnsi="Courier"/>
+          <w:b w:val="false"/>
+          <w:bCs w:val="false"/>
+          <w:u w:val="none"/>
+          <w:shd w:fill="CCCCCC" w:val="clear"/>
+          <w:lang w:val="en-US"/>
+        </w:rPr>
+        <w:t>Workout</w:t>
+      </w:r>
+      <w:r>
+        <w:rPr>
+          <w:b w:val="false"/>
+          <w:bCs w:val="false"/>
+          <w:u w:val="none"/>
+        </w:rPr>
+        <w:t xml:space="preserve"> – every time they complete every </w:t>
+      </w:r>
+      <w:r>
+        <w:rPr>
+          <w:rFonts w:eastAsia="Arial" w:cs="Arial" w:ascii="Courier" w:hAnsi="Courier"/>
+          <w:b w:val="false"/>
+          <w:bCs w:val="false"/>
+          <w:u w:val="none"/>
+          <w:shd w:fill="CCCCCC" w:val="clear"/>
+          <w:lang w:val="en-US"/>
+        </w:rPr>
+        <w:t>Exercise</w:t>
+      </w:r>
+      <w:r>
+        <w:rPr>
+          <w:b w:val="false"/>
+          <w:bCs w:val="false"/>
+          <w:u w:val="none"/>
+        </w:rPr>
+        <w:t xml:space="preserve"> start to finish. This does not make sense to include in an </w:t>
+      </w:r>
+      <w:r>
+        <w:rPr>
+          <w:rFonts w:eastAsia="Arial" w:cs="Arial" w:ascii="Courier" w:hAnsi="Courier"/>
+          <w:b w:val="false"/>
+          <w:bCs w:val="false"/>
+          <w:u w:val="none"/>
+          <w:shd w:fill="CCCCCC" w:val="clear"/>
+          <w:lang w:val="en-US"/>
+        </w:rPr>
+        <w:t>ExerciseSet</w:t>
+      </w:r>
+      <w:r>
+        <w:rPr>
+          <w:b w:val="false"/>
+          <w:bCs w:val="false"/>
+          <w:u w:val="none"/>
+        </w:rPr>
+        <w:t xml:space="preserve">, where ordering is inconsistent. </w:t>
+      </w:r>
+    </w:p>
     <w:sectPr>
+      <w:type w:val="nextPage"/>
       <w:pgSz w:w="12240" w:h="15840"/>
-      <w:pgMar w:top="1440" w:right="1440" w:bottom="1440" w:left="1440" w:header="720" w:footer="720" w:gutter="0"/>
-      <w:cols w:space="720"/>
-      <w:docGrid w:linePitch="360"/>
+      <w:pgMar w:left="1440" w:right="1440" w:gutter="0" w:header="0" w:top="1440" w:footer="0" w:bottom="1440"/>
+      <w:pgNumType w:fmt="decimal"/>
+      <w:formProt w:val="false"/>
+      <w:textDirection w:val="lrTb"/>
+      <w:docGrid w:type="default" w:linePitch="360" w:charSpace="4096"/>
     </w:sectPr>
   </w:body>
 </w:document>
 </file>
 
+<file path=word/numbering.xml><?xml version="1.0" encoding="utf-8"?>
+<w:numbering xmlns:w="http://schemas.openxmlformats.org/wordprocessingml/2006/main" xmlns:o="urn:schemas-microsoft-com:office:office" xmlns:r="http://schemas.openxmlformats.org/officeDocument/2006/relationships" xmlns:v="urn:schemas-microsoft-com:vml" xmlns:mc="http://schemas.openxmlformats.org/markup-compatibility/2006" xmlns:w14="http://schemas.microsoft.com/office/word/2010/wordml" mc:Ignorable="w14">
+  <w:abstractNum w:abstractNumId="1">
+    <w:lvl w:ilvl="0">
+      <w:start w:val="1"/>
+      <w:pStyle w:val="Heading1"/>
+      <w:numFmt w:val="none"/>
+      <w:suff w:val="nothing"/>
+      <w:lvlText w:val=""/>
+      <w:lvlJc w:val="left"/>
+      <w:pPr>
+        <w:tabs>
+          <w:tab w:val="num" w:pos="0"/>
+        </w:tabs>
+        <w:ind w:left="0" w:hanging="0"/>
+      </w:pPr>
+    </w:lvl>
+    <w:lvl w:ilvl="1">
+      <w:start w:val="1"/>
+      <w:pStyle w:val="Heading2"/>
+      <w:numFmt w:val="none"/>
+      <w:suff w:val="nothing"/>
+      <w:lvlText w:val=""/>
+      <w:lvlJc w:val="left"/>
+      <w:pPr>
+        <w:tabs>
+          <w:tab w:val="num" w:pos="0"/>
+        </w:tabs>
+        <w:ind w:left="0" w:hanging="0"/>
+      </w:pPr>
+    </w:lvl>
+    <w:lvl w:ilvl="2">
+      <w:start w:val="1"/>
+      <w:pStyle w:val="Heading3"/>
+      <w:numFmt w:val="none"/>
+      <w:suff w:val="nothing"/>
+      <w:lvlText w:val=""/>
+      <w:lvlJc w:val="left"/>
+      <w:pPr>
+        <w:tabs>
+          <w:tab w:val="num" w:pos="0"/>
+        </w:tabs>
+        <w:ind w:left="0" w:hanging="0"/>
+      </w:pPr>
+    </w:lvl>
+    <w:lvl w:ilvl="3">
+      <w:start w:val="1"/>
+      <w:numFmt w:val="none"/>
+      <w:suff w:val="nothing"/>
+      <w:lvlText w:val=""/>
+      <w:lvlJc w:val="left"/>
+      <w:pPr>
+        <w:tabs>
+          <w:tab w:val="num" w:pos="0"/>
+        </w:tabs>
+        <w:ind w:left="0" w:hanging="0"/>
+      </w:pPr>
+    </w:lvl>
+    <w:lvl w:ilvl="4">
+      <w:start w:val="1"/>
+      <w:numFmt w:val="none"/>
+      <w:suff w:val="nothing"/>
+      <w:lvlText w:val=""/>
+      <w:lvlJc w:val="left"/>
+      <w:pPr>
+        <w:tabs>
+          <w:tab w:val="num" w:pos="0"/>
+        </w:tabs>
+        <w:ind w:left="0" w:hanging="0"/>
+      </w:pPr>
+    </w:lvl>
+    <w:lvl w:ilvl="5">
+      <w:start w:val="1"/>
+      <w:numFmt w:val="none"/>
+      <w:suff w:val="nothing"/>
+      <w:lvlText w:val=""/>
+      <w:lvlJc w:val="left"/>
+      <w:pPr>
+        <w:tabs>
+          <w:tab w:val="num" w:pos="0"/>
+        </w:tabs>
+        <w:ind w:left="0" w:hanging="0"/>
+      </w:pPr>
+    </w:lvl>
+    <w:lvl w:ilvl="6">
+      <w:start w:val="1"/>
+      <w:numFmt w:val="none"/>
+      <w:suff w:val="nothing"/>
+      <w:lvlText w:val=""/>
+      <w:lvlJc w:val="left"/>
+      <w:pPr>
+        <w:tabs>
+          <w:tab w:val="num" w:pos="0"/>
+        </w:tabs>
+        <w:ind w:left="0" w:hanging="0"/>
+      </w:pPr>
+    </w:lvl>
+    <w:lvl w:ilvl="7">
+      <w:start w:val="1"/>
+      <w:numFmt w:val="none"/>
+      <w:suff w:val="nothing"/>
+      <w:lvlText w:val=""/>
+      <w:lvlJc w:val="left"/>
+      <w:pPr>
+        <w:tabs>
+          <w:tab w:val="num" w:pos="0"/>
+        </w:tabs>
+        <w:ind w:left="0" w:hanging="0"/>
+      </w:pPr>
+    </w:lvl>
+    <w:lvl w:ilvl="8">
+      <w:start w:val="1"/>
+      <w:numFmt w:val="none"/>
+      <w:suff w:val="nothing"/>
+      <w:lvlText w:val=""/>
+      <w:lvlJc w:val="left"/>
+      <w:pPr>
+        <w:tabs>
+          <w:tab w:val="num" w:pos="0"/>
+        </w:tabs>
+        <w:ind w:left="0" w:hanging="0"/>
+      </w:pPr>
+    </w:lvl>
+  </w:abstractNum>
+  <w:abstractNum w:abstractNumId="2">
+    <w:lvl w:ilvl="0">
+      <w:start w:val="1"/>
+      <w:numFmt w:val="bullet"/>
+      <w:lvlText w:val=""/>
+      <w:lvlJc w:val="left"/>
+      <w:pPr>
+        <w:tabs>
+          <w:tab w:val="num" w:pos="720"/>
+        </w:tabs>
+        <w:ind w:left="720" w:hanging="360"/>
+      </w:pPr>
+      <w:rPr>
+        <w:rFonts w:ascii="Symbol" w:hAnsi="Symbol" w:cs="Symbol" w:hint="default"/>
+      </w:rPr>
+    </w:lvl>
+    <w:lvl w:ilvl="1">
+      <w:start w:val="1"/>
+      <w:numFmt w:val="bullet"/>
+      <w:lvlText w:val="◦"/>
+      <w:lvlJc w:val="left"/>
+      <w:pPr>
+        <w:tabs>
+          <w:tab w:val="num" w:pos="1080"/>
+        </w:tabs>
+        <w:ind w:left="1080" w:hanging="360"/>
+      </w:pPr>
+      <w:rPr>
+        <w:rFonts w:ascii="OpenSymbol" w:hAnsi="OpenSymbol" w:cs="OpenSymbol" w:hint="default"/>
+      </w:rPr>
+    </w:lvl>
+    <w:lvl w:ilvl="2">
+      <w:start w:val="1"/>
+      <w:numFmt w:val="bullet"/>
+      <w:lvlText w:val="▪"/>
+      <w:lvlJc w:val="left"/>
+      <w:pPr>
+        <w:tabs>
+          <w:tab w:val="num" w:pos="1440"/>
+        </w:tabs>
+        <w:ind w:left="1440" w:hanging="360"/>
+      </w:pPr>
+      <w:rPr>
+        <w:rFonts w:ascii="OpenSymbol" w:hAnsi="OpenSymbol" w:cs="OpenSymbol" w:hint="default"/>
+      </w:rPr>
+    </w:lvl>
+    <w:lvl w:ilvl="3">
+      <w:start w:val="1"/>
+      <w:numFmt w:val="bullet"/>
+      <w:lvlText w:val=""/>
+      <w:lvlJc w:val="left"/>
+      <w:pPr>
+        <w:tabs>
+          <w:tab w:val="num" w:pos="1800"/>
+        </w:tabs>
+        <w:ind w:left="1800" w:hanging="360"/>
+      </w:pPr>
+      <w:rPr>
+        <w:rFonts w:ascii="Symbol" w:hAnsi="Symbol" w:cs="Symbol" w:hint="default"/>
+      </w:rPr>
+    </w:lvl>
+    <w:lvl w:ilvl="4">
+      <w:start w:val="1"/>
+      <w:numFmt w:val="bullet"/>
+      <w:lvlText w:val="◦"/>
+      <w:lvlJc w:val="left"/>
+      <w:pPr>
+        <w:tabs>
+          <w:tab w:val="num" w:pos="2160"/>
+        </w:tabs>
+        <w:ind w:left="2160" w:hanging="360"/>
+      </w:pPr>
+      <w:rPr>
+        <w:rFonts w:ascii="OpenSymbol" w:hAnsi="OpenSymbol" w:cs="OpenSymbol" w:hint="default"/>
+      </w:rPr>
+    </w:lvl>
+    <w:lvl w:ilvl="5">
+      <w:start w:val="1"/>
+      <w:numFmt w:val="bullet"/>
+      <w:lvlText w:val="▪"/>
+      <w:lvlJc w:val="left"/>
+      <w:pPr>
+        <w:tabs>
+          <w:tab w:val="num" w:pos="2520"/>
+        </w:tabs>
+        <w:ind w:left="2520" w:hanging="360"/>
+      </w:pPr>
+      <w:rPr>
+        <w:rFonts w:ascii="OpenSymbol" w:hAnsi="OpenSymbol" w:cs="OpenSymbol" w:hint="default"/>
+      </w:rPr>
+    </w:lvl>
+    <w:lvl w:ilvl="6">
+      <w:start w:val="1"/>
+      <w:numFmt w:val="bullet"/>
+      <w:lvlText w:val=""/>
+      <w:lvlJc w:val="left"/>
+      <w:pPr>
+        <w:tabs>
+          <w:tab w:val="num" w:pos="2880"/>
+        </w:tabs>
+        <w:ind w:left="2880" w:hanging="360"/>
+      </w:pPr>
+      <w:rPr>
+        <w:rFonts w:ascii="Symbol" w:hAnsi="Symbol" w:cs="Symbol" w:hint="default"/>
+      </w:rPr>
+    </w:lvl>
+    <w:lvl w:ilvl="7">
+      <w:start w:val="1"/>
+      <w:numFmt w:val="bullet"/>
+      <w:lvlText w:val="◦"/>
+      <w:lvlJc w:val="left"/>
+      <w:pPr>
+        <w:tabs>
+          <w:tab w:val="num" w:pos="3240"/>
+        </w:tabs>
+        <w:ind w:left="3240" w:hanging="360"/>
+      </w:pPr>
+      <w:rPr>
+        <w:rFonts w:ascii="OpenSymbol" w:hAnsi="OpenSymbol" w:cs="OpenSymbol" w:hint="default"/>
+      </w:rPr>
+    </w:lvl>
+    <w:lvl w:ilvl="8">
+      <w:start w:val="1"/>
+      <w:numFmt w:val="bullet"/>
+      <w:lvlText w:val="▪"/>
+      <w:lvlJc w:val="left"/>
+      <w:pPr>
+        <w:tabs>
+          <w:tab w:val="num" w:pos="3600"/>
+        </w:tabs>
+        <w:ind w:left="3600" w:hanging="360"/>
+      </w:pPr>
+      <w:rPr>
+        <w:rFonts w:ascii="OpenSymbol" w:hAnsi="OpenSymbol" w:cs="OpenSymbol" w:hint="default"/>
+      </w:rPr>
+    </w:lvl>
+  </w:abstractNum>
+  <w:num w:numId="1">
+    <w:abstractNumId w:val="1"/>
+  </w:num>
+  <w:num w:numId="2">
+    <w:abstractNumId w:val="2"/>
+  </w:num>
+</w:numbering>
+</file>
+
 <file path=word/styles.xml><?xml version="1.0" encoding="utf-8"?>
-<w:styles xmlns:mc="http://schemas.openxmlformats.org/markup-compatibility/2006" xmlns:r="http://schemas.openxmlformats.org/officeDocument/2006/relationships" xmlns:w="http://schemas.openxmlformats.org/wordprocessingml/2006/main" xmlns:w14="http://schemas.microsoft.com/office/word/2010/wordml" xmlns:w15="http://schemas.microsoft.com/office/word/2012/wordml" xmlns:w16cex="http://schemas.microsoft.com/office/word/2018/wordml/cex" xmlns:w16cid="http://schemas.microsoft.com/office/word/2016/wordml/cid" xmlns:w16="http://schemas.microsoft.com/office/word/2018/wordml" xmlns:w16sdtdh="http://schemas.microsoft.com/office/word/2020/wordml/sdtdatahash" xmlns:w16se="http://schemas.microsoft.com/office/word/2015/wordml/symex" mc:Ignorable="w14 w15 w16se w16cid w16 w16cex w16sdtdh">
+<w:styles xmlns:w="http://schemas.openxmlformats.org/wordprocessingml/2006/main" xmlns:w14="http://schemas.microsoft.com/office/word/2010/wordml" xmlns:mc="http://schemas.openxmlformats.org/markup-compatibility/2006" mc:Ignorable="w14">
   <w:docDefaults>
     <w:rPrDefault>
       <w:rPr>
-        <w:rFonts w:asciiTheme="minorHAnsi" w:eastAsiaTheme="minorHAnsi" w:hAnsiTheme="minorHAnsi" w:cstheme="minorBidi"/>
+        <w:rFonts w:ascii="Calibri" w:hAnsi="Calibri" w:eastAsia="Calibri" w:cs="" w:asciiTheme="minorHAnsi" w:cstheme="minorBidi" w:eastAsiaTheme="minorHAnsi" w:hAnsiTheme="minorHAnsi"/>
         <w:sz w:val="22"/>
         <w:szCs w:val="22"/>
         <w:lang w:val="en-US" w:eastAsia="en-US" w:bidi="ar-SA"/>
@@ -50,21 +1099,21 @@
     </w:rPrDefault>
     <w:pPrDefault>
       <w:pPr>
-        <w:spacing w:after="160" w:line="259" w:lineRule="auto"/>
+        <w:suppressAutoHyphens w:val="true"/>
       </w:pPr>
     </w:pPrDefault>
   </w:docDefaults>
   <w:latentStyles w:defLockedState="0" w:defUIPriority="99" w:defSemiHidden="0" w:defUnhideWhenUsed="0" w:defQFormat="0" w:count="376">
     <w:lsdException w:name="Normal" w:uiPriority="0" w:qFormat="1"/>
     <w:lsdException w:name="heading 1" w:uiPriority="9" w:qFormat="1"/>
-    <w:lsdException w:name="heading 2" w:semiHidden="1" w:uiPriority="9" w:unhideWhenUsed="1" w:qFormat="1"/>
-    <w:lsdException w:name="heading 3" w:semiHidden="1" w:uiPriority="9" w:unhideWhenUsed="1" w:qFormat="1"/>
-    <w:lsdException w:name="heading 4" w:semiHidden="1" w:uiPriority="9" w:unhideWhenUsed="1" w:qFormat="1"/>
-    <w:lsdException w:name="heading 5" w:semiHidden="1" w:uiPriority="9" w:unhideWhenUsed="1" w:qFormat="1"/>
-    <w:lsdException w:name="heading 6" w:semiHidden="1" w:uiPriority="9" w:unhideWhenUsed="1" w:qFormat="1"/>
-    <w:lsdException w:name="heading 7" w:semiHidden="1" w:uiPriority="9" w:unhideWhenUsed="1" w:qFormat="1"/>
-    <w:lsdException w:name="heading 8" w:semiHidden="1" w:uiPriority="9" w:unhideWhenUsed="1" w:qFormat="1"/>
-    <w:lsdException w:name="heading 9" w:semiHidden="1" w:uiPriority="9" w:unhideWhenUsed="1" w:qFormat="1"/>
+    <w:lsdException w:name="heading 2" w:uiPriority="9" w:semiHidden="1" w:unhideWhenUsed="1" w:qFormat="1"/>
+    <w:lsdException w:name="heading 3" w:uiPriority="9" w:semiHidden="1" w:unhideWhenUsed="1" w:qFormat="1"/>
+    <w:lsdException w:name="heading 4" w:uiPriority="9" w:semiHidden="1" w:unhideWhenUsed="1" w:qFormat="1"/>
+    <w:lsdException w:name="heading 5" w:uiPriority="9" w:semiHidden="1" w:unhideWhenUsed="1" w:qFormat="1"/>
+    <w:lsdException w:name="heading 6" w:uiPriority="9" w:semiHidden="1" w:unhideWhenUsed="1" w:qFormat="1"/>
+    <w:lsdException w:name="heading 7" w:uiPriority="9" w:semiHidden="1" w:unhideWhenUsed="1" w:qFormat="1"/>
+    <w:lsdException w:name="heading 8" w:uiPriority="9" w:semiHidden="1" w:unhideWhenUsed="1" w:qFormat="1"/>
+    <w:lsdException w:name="heading 9" w:uiPriority="9" w:semiHidden="1" w:unhideWhenUsed="1" w:qFormat="1"/>
     <w:lsdException w:name="index 1" w:semiHidden="1" w:unhideWhenUsed="1"/>
     <w:lsdException w:name="index 2" w:semiHidden="1" w:unhideWhenUsed="1"/>
     <w:lsdException w:name="index 3" w:semiHidden="1" w:unhideWhenUsed="1"/>
@@ -74,22 +1123,22 @@
     <w:lsdException w:name="index 7" w:semiHidden="1" w:unhideWhenUsed="1"/>
     <w:lsdException w:name="index 8" w:semiHidden="1" w:unhideWhenUsed="1"/>
     <w:lsdException w:name="index 9" w:semiHidden="1" w:unhideWhenUsed="1"/>
-    <w:lsdException w:name="toc 1" w:semiHidden="1" w:uiPriority="39" w:unhideWhenUsed="1"/>
-    <w:lsdException w:name="toc 2" w:semiHidden="1" w:uiPriority="39" w:unhideWhenUsed="1"/>
-    <w:lsdException w:name="toc 3" w:semiHidden="1" w:uiPriority="39" w:unhideWhenUsed="1"/>
-    <w:lsdException w:name="toc 4" w:semiHidden="1" w:uiPriority="39" w:unhideWhenUsed="1"/>
-    <w:lsdException w:name="toc 5" w:semiHidden="1" w:uiPriority="39" w:unhideWhenUsed="1"/>
-    <w:lsdException w:name="toc 6" w:semiHidden="1" w:uiPriority="39" w:unhideWhenUsed="1"/>
-    <w:lsdException w:name="toc 7" w:semiHidden="1" w:uiPriority="39" w:unhideWhenUsed="1"/>
-    <w:lsdException w:name="toc 8" w:semiHidden="1" w:uiPriority="39" w:unhideWhenUsed="1"/>
-    <w:lsdException w:name="toc 9" w:semiHidden="1" w:uiPriority="39" w:unhideWhenUsed="1"/>
+    <w:lsdException w:name="toc 1" w:uiPriority="39" w:semiHidden="1" w:unhideWhenUsed="1"/>
+    <w:lsdException w:name="toc 2" w:uiPriority="39" w:semiHidden="1" w:unhideWhenUsed="1"/>
+    <w:lsdException w:name="toc 3" w:uiPriority="39" w:semiHidden="1" w:unhideWhenUsed="1"/>
+    <w:lsdException w:name="toc 4" w:uiPriority="39" w:semiHidden="1" w:unhideWhenUsed="1"/>
+    <w:lsdException w:name="toc 5" w:uiPriority="39" w:semiHidden="1" w:unhideWhenUsed="1"/>
+    <w:lsdException w:name="toc 6" w:uiPriority="39" w:semiHidden="1" w:unhideWhenUsed="1"/>
+    <w:lsdException w:name="toc 7" w:uiPriority="39" w:semiHidden="1" w:unhideWhenUsed="1"/>
+    <w:lsdException w:name="toc 8" w:uiPriority="39" w:semiHidden="1" w:unhideWhenUsed="1"/>
+    <w:lsdException w:name="toc 9" w:uiPriority="39" w:semiHidden="1" w:unhideWhenUsed="1"/>
     <w:lsdException w:name="Normal Indent" w:semiHidden="1" w:unhideWhenUsed="1"/>
     <w:lsdException w:name="footnote text" w:semiHidden="1" w:unhideWhenUsed="1"/>
     <w:lsdException w:name="annotation text" w:semiHidden="1" w:unhideWhenUsed="1"/>
     <w:lsdException w:name="header" w:semiHidden="1" w:unhideWhenUsed="1"/>
     <w:lsdException w:name="footer" w:semiHidden="1" w:unhideWhenUsed="1"/>
     <w:lsdException w:name="index heading" w:semiHidden="1" w:unhideWhenUsed="1"/>
-    <w:lsdException w:name="caption" w:semiHidden="1" w:uiPriority="35" w:unhideWhenUsed="1" w:qFormat="1"/>
+    <w:lsdException w:name="caption" w:uiPriority="35" w:semiHidden="1" w:unhideWhenUsed="1" w:qFormat="1"/>
     <w:lsdException w:name="table of figures" w:semiHidden="1" w:unhideWhenUsed="1"/>
     <w:lsdException w:name="envelope address" w:semiHidden="1" w:unhideWhenUsed="1"/>
     <w:lsdException w:name="envelope return" w:semiHidden="1" w:unhideWhenUsed="1"/>
@@ -120,7 +1169,7 @@
     <w:lsdException w:name="Title" w:uiPriority="10" w:qFormat="1"/>
     <w:lsdException w:name="Closing" w:semiHidden="1" w:unhideWhenUsed="1"/>
     <w:lsdException w:name="Signature" w:semiHidden="1" w:unhideWhenUsed="1"/>
-    <w:lsdException w:name="Default Paragraph Font" w:semiHidden="1" w:uiPriority="1" w:unhideWhenUsed="1"/>
+    <w:lsdException w:name="Default Paragraph Font" w:uiPriority="1" w:semiHidden="1" w:unhideWhenUsed="1"/>
     <w:lsdException w:name="Body Text" w:semiHidden="1" w:unhideWhenUsed="1"/>
     <w:lsdException w:name="Body Text Indent" w:semiHidden="1" w:unhideWhenUsed="1"/>
     <w:lsdException w:name="List Continue" w:semiHidden="1" w:unhideWhenUsed="1"/>
@@ -320,8 +1369,8 @@
     <w:lsdException w:name="Subtle Reference" w:uiPriority="31" w:qFormat="1"/>
     <w:lsdException w:name="Intense Reference" w:uiPriority="32" w:qFormat="1"/>
     <w:lsdException w:name="Book Title" w:uiPriority="33" w:qFormat="1"/>
-    <w:lsdException w:name="Bibliography" w:semiHidden="1" w:uiPriority="37" w:unhideWhenUsed="1"/>
-    <w:lsdException w:name="TOC Heading" w:semiHidden="1" w:uiPriority="39" w:unhideWhenUsed="1" w:qFormat="1"/>
+    <w:lsdException w:name="Bibliography" w:uiPriority="37" w:semiHidden="1" w:unhideWhenUsed="1"/>
+    <w:lsdException w:name="TOC Heading" w:uiPriority="39" w:semiHidden="1" w:unhideWhenUsed="1" w:qFormat="1"/>
     <w:lsdException w:name="Plain Table 1" w:uiPriority="41"/>
     <w:lsdException w:name="Plain Table 2" w:uiPriority="42"/>
     <w:lsdException w:name="Plain Table 3" w:uiPriority="43"/>
@@ -432,44 +1481,171 @@
     <w:lsdException w:name="Unresolved Mention" w:semiHidden="1" w:unhideWhenUsed="1"/>
     <w:lsdException w:name="Smart Link" w:semiHidden="1" w:unhideWhenUsed="1"/>
   </w:latentStyles>
-  <w:style w:type="paragraph" w:default="1" w:styleId="Normal">
+  <w:style w:type="paragraph" w:styleId="Normal" w:default="1">
     <w:name w:val="Normal"/>
     <w:qFormat/>
-    <w:rsid w:val="0064341A"/>
+    <w:rsid w:val="0064341a"/>
     <w:pPr>
-      <w:spacing w:after="0" w:line="276" w:lineRule="auto"/>
+      <w:widowControl/>
+      <w:bidi w:val="0"/>
+      <w:spacing w:lineRule="auto" w:line="276" w:before="0" w:after="0"/>
+      <w:jc w:val="left"/>
     </w:pPr>
     <w:rPr>
-      <w:rFonts w:ascii="Arial" w:eastAsia="Arial" w:hAnsi="Arial" w:cs="Arial"/>
-      <w:lang w:val="en"/>
+      <w:rFonts w:ascii="Arial" w:hAnsi="Arial" w:eastAsia="Arial" w:cs="Arial"/>
+      <w:color w:val="auto"/>
+      <w:kern w:val="0"/>
+      <w:sz w:val="22"/>
+      <w:szCs w:val="22"/>
+      <w:lang w:val="en-US" w:eastAsia="en-US" w:bidi="ar-SA"/>
     </w:rPr>
   </w:style>
-  <w:style w:type="character" w:default="1" w:styleId="DefaultParagraphFont">
+  <w:style w:type="paragraph" w:styleId="Heading1">
+    <w:name w:val="Heading 1"/>
+    <w:basedOn w:val="Heading"/>
+    <w:next w:val="TextBody"/>
+    <w:qFormat/>
+    <w:pPr>
+      <w:numPr>
+        <w:ilvl w:val="0"/>
+        <w:numId w:val="1"/>
+      </w:numPr>
+      <w:spacing w:before="240" w:after="120"/>
+      <w:outlineLvl w:val="0"/>
+    </w:pPr>
+    <w:rPr>
+      <w:b/>
+      <w:bCs/>
+      <w:sz w:val="36"/>
+      <w:szCs w:val="36"/>
+    </w:rPr>
+  </w:style>
+  <w:style w:type="paragraph" w:styleId="Heading2">
+    <w:name w:val="Heading 2"/>
+    <w:basedOn w:val="Heading"/>
+    <w:next w:val="TextBody"/>
+    <w:qFormat/>
+    <w:pPr>
+      <w:numPr>
+        <w:ilvl w:val="1"/>
+        <w:numId w:val="1"/>
+      </w:numPr>
+      <w:spacing w:before="200" w:after="120"/>
+      <w:outlineLvl w:val="1"/>
+    </w:pPr>
+    <w:rPr>
+      <w:b/>
+      <w:bCs/>
+      <w:sz w:val="32"/>
+      <w:szCs w:val="32"/>
+    </w:rPr>
+  </w:style>
+  <w:style w:type="paragraph" w:styleId="Heading3">
+    <w:name w:val="Heading 3"/>
+    <w:basedOn w:val="Heading"/>
+    <w:next w:val="TextBody"/>
+    <w:qFormat/>
+    <w:pPr>
+      <w:numPr>
+        <w:ilvl w:val="2"/>
+        <w:numId w:val="1"/>
+      </w:numPr>
+      <w:spacing w:before="140" w:after="120"/>
+      <w:outlineLvl w:val="2"/>
+    </w:pPr>
+    <w:rPr>
+      <w:b/>
+      <w:bCs/>
+      <w:sz w:val="28"/>
+      <w:szCs w:val="28"/>
+    </w:rPr>
+  </w:style>
+  <w:style w:type="character" w:styleId="DefaultParagraphFont" w:default="1">
     <w:name w:val="Default Paragraph Font"/>
     <w:uiPriority w:val="1"/>
     <w:semiHidden/>
     <w:unhideWhenUsed/>
+    <w:qFormat/>
+    <w:rPr/>
   </w:style>
-  <w:style w:type="table" w:default="1" w:styleId="TableNormal">
-    <w:name w:val="Normal Table"/>
-    <w:uiPriority w:val="99"/>
-    <w:semiHidden/>
-    <w:unhideWhenUsed/>
-    <w:tblPr>
-      <w:tblInd w:w="0" w:type="dxa"/>
-      <w:tblCellMar>
-        <w:top w:w="0" w:type="dxa"/>
-        <w:left w:w="108" w:type="dxa"/>
-        <w:bottom w:w="0" w:type="dxa"/>
-        <w:right w:w="108" w:type="dxa"/>
-      </w:tblCellMar>
-    </w:tblPr>
+  <w:style w:type="character" w:styleId="TitleChar" w:customStyle="1">
+    <w:name w:val="Title Char"/>
+    <w:basedOn w:val="DefaultParagraphFont"/>
+    <w:link w:val="Title"/>
+    <w:uiPriority w:val="10"/>
+    <w:qFormat/>
+    <w:rsid w:val="0064341a"/>
+    <w:rPr>
+      <w:rFonts w:ascii="Arial" w:hAnsi="Arial" w:eastAsia="Arial" w:cs="Arial"/>
+      <w:sz w:val="52"/>
+      <w:szCs w:val="52"/>
+      <w:lang w:val="en-US"/>
+    </w:rPr>
   </w:style>
-  <w:style w:type="numbering" w:default="1" w:styleId="NoList">
-    <w:name w:val="No List"/>
-    <w:uiPriority w:val="99"/>
-    <w:semiHidden/>
-    <w:unhideWhenUsed/>
+  <w:style w:type="character" w:styleId="Bullets">
+    <w:name w:val="Bullets"/>
+    <w:qFormat/>
+    <w:rPr>
+      <w:rFonts w:ascii="OpenSymbol" w:hAnsi="OpenSymbol" w:eastAsia="OpenSymbol" w:cs="OpenSymbol"/>
+    </w:rPr>
+  </w:style>
+  <w:style w:type="paragraph" w:styleId="Heading">
+    <w:name w:val="Heading"/>
+    <w:basedOn w:val="Normal"/>
+    <w:next w:val="TextBody"/>
+    <w:qFormat/>
+    <w:pPr>
+      <w:keepNext w:val="true"/>
+      <w:spacing w:before="240" w:after="120"/>
+    </w:pPr>
+    <w:rPr>
+      <w:rFonts w:ascii="Liberation Sans" w:hAnsi="Liberation Sans" w:eastAsia="Noto Sans CJK SC" w:cs="Lohit Devanagari"/>
+      <w:sz w:val="28"/>
+      <w:szCs w:val="28"/>
+    </w:rPr>
+  </w:style>
+  <w:style w:type="paragraph" w:styleId="TextBody">
+    <w:name w:val="Body Text"/>
+    <w:basedOn w:val="Normal"/>
+    <w:pPr>
+      <w:spacing w:lineRule="auto" w:line="276" w:before="0" w:after="140"/>
+    </w:pPr>
+    <w:rPr/>
+  </w:style>
+  <w:style w:type="paragraph" w:styleId="List">
+    <w:name w:val="List"/>
+    <w:basedOn w:val="TextBody"/>
+    <w:pPr/>
+    <w:rPr>
+      <w:rFonts w:cs="Lohit Devanagari"/>
+    </w:rPr>
+  </w:style>
+  <w:style w:type="paragraph" w:styleId="Caption">
+    <w:name w:val="Caption"/>
+    <w:basedOn w:val="Normal"/>
+    <w:qFormat/>
+    <w:pPr>
+      <w:suppressLineNumbers/>
+      <w:spacing w:before="120" w:after="120"/>
+    </w:pPr>
+    <w:rPr>
+      <w:rFonts w:cs="Lohit Devanagari"/>
+      <w:i/>
+      <w:iCs/>
+      <w:sz w:val="24"/>
+      <w:szCs w:val="24"/>
+    </w:rPr>
+  </w:style>
+  <w:style w:type="paragraph" w:styleId="Index">
+    <w:name w:val="Index"/>
+    <w:basedOn w:val="Normal"/>
+    <w:qFormat/>
+    <w:pPr>
+      <w:suppressLineNumbers/>
+    </w:pPr>
+    <w:rPr>
+      <w:rFonts w:cs="Lohit Devanagari"/>
+    </w:rPr>
   </w:style>
   <w:style w:type="paragraph" w:styleId="Title">
     <w:name w:val="Title"/>
@@ -478,29 +1654,61 @@
     <w:link w:val="TitleChar"/>
     <w:uiPriority w:val="10"/>
     <w:qFormat/>
-    <w:rsid w:val="0064341A"/>
+    <w:rsid w:val="0064341a"/>
     <w:pPr>
-      <w:keepNext/>
+      <w:keepNext w:val="true"/>
       <w:keepLines/>
-      <w:spacing w:after="60"/>
+      <w:spacing w:before="0" w:after="60"/>
     </w:pPr>
     <w:rPr>
       <w:sz w:val="52"/>
       <w:szCs w:val="52"/>
     </w:rPr>
   </w:style>
-  <w:style w:type="character" w:customStyle="1" w:styleId="TitleChar">
-    <w:name w:val="Title Char"/>
-    <w:basedOn w:val="DefaultParagraphFont"/>
-    <w:link w:val="Title"/>
-    <w:uiPriority w:val="10"/>
-    <w:rsid w:val="0064341A"/>
+  <w:style w:type="paragraph" w:styleId="Code">
+    <w:name w:val="Code"/>
+    <w:basedOn w:val="TextBody"/>
+    <w:qFormat/>
+    <w:pPr/>
     <w:rPr>
-      <w:rFonts w:ascii="Arial" w:eastAsia="Arial" w:hAnsi="Arial" w:cs="Arial"/>
-      <w:sz w:val="52"/>
-      <w:szCs w:val="52"/>
-      <w:lang w:val="en"/>
+      <w:b/>
+      <w:bCs/>
+      <w:u w:val="single"/>
     </w:rPr>
+  </w:style>
+  <w:style w:type="paragraph" w:styleId="PreformattedText">
+    <w:name w:val="Preformatted Text"/>
+    <w:basedOn w:val="Normal"/>
+    <w:qFormat/>
+    <w:pPr>
+      <w:spacing w:before="0" w:after="0"/>
+    </w:pPr>
+    <w:rPr>
+      <w:rFonts w:ascii="Liberation Mono" w:hAnsi="Liberation Mono" w:eastAsia="Liberation Mono" w:cs="Liberation Mono"/>
+      <w:sz w:val="20"/>
+      <w:szCs w:val="20"/>
+    </w:rPr>
+  </w:style>
+  <w:style w:type="numbering" w:styleId="NoList" w:default="1">
+    <w:name w:val="No List"/>
+    <w:uiPriority w:val="99"/>
+    <w:semiHidden/>
+    <w:unhideWhenUsed/>
+    <w:qFormat/>
+  </w:style>
+  <w:style w:type="table" w:default="1" w:styleId="TableNormal">
+    <w:name w:val="Normal Table"/>
+    <w:uiPriority w:val="99"/>
+    <w:semiHidden/>
+    <w:unhideWhenUsed/>
+    <w:tblPr>
+      <w:tblCellMar>
+        <w:top w:w="0" w:type="dxa"/>
+        <w:left w:w="108" w:type="dxa"/>
+        <w:bottom w:w="0" w:type="dxa"/>
+        <w:right w:w="108" w:type="dxa"/>
+      </w:tblCellMar>
+    </w:tblPr>
   </w:style>
 </w:styles>
 </file>

</xml_diff>

<commit_message>
Slightly change code. Add Illo DCD.
</commit_message>
<xml_diff>
--- a/deliverable4/RootDigital_Deliverable_4_DesignPattern.docx
+++ b/deliverable4/RootDigital_Deliverable_4_DesignPattern.docx
@@ -1,53 +1,79 @@
 
 <file path=word/document.xml><?xml version="1.0" encoding="utf-8"?>
-<w:document xmlns:wpc="http://schemas.microsoft.com/office/word/2010/wordprocessingCanvas" xmlns:cx="http://schemas.microsoft.com/office/drawing/2014/chartex" xmlns:cx1="http://schemas.microsoft.com/office/drawing/2015/9/8/chartex" xmlns:cx2="http://schemas.microsoft.com/office/drawing/2015/10/21/chartex" xmlns:cx3="http://schemas.microsoft.com/office/drawing/2016/5/9/chartex" xmlns:cx4="http://schemas.microsoft.com/office/drawing/2016/5/10/chartex" xmlns:cx5="http://schemas.microsoft.com/office/drawing/2016/5/11/chartex" xmlns:cx6="http://schemas.microsoft.com/office/drawing/2016/5/12/chartex" xmlns:cx7="http://schemas.microsoft.com/office/drawing/2016/5/13/chartex" xmlns:cx8="http://schemas.microsoft.com/office/drawing/2016/5/14/chartex" xmlns:mc="http://schemas.openxmlformats.org/markup-compatibility/2006" xmlns:aink="http://schemas.microsoft.com/office/drawing/2016/ink" xmlns:am3d="http://schemas.microsoft.com/office/drawing/2017/model3d" xmlns:o="urn:schemas-microsoft-com:office:office" xmlns:oel="http://schemas.microsoft.com/office/2019/extlst" xmlns:r="http://schemas.openxmlformats.org/officeDocument/2006/relationships" xmlns:m="http://schemas.openxmlformats.org/officeDocument/2006/math" xmlns:v="urn:schemas-microsoft-com:vml" xmlns:wp14="http://schemas.microsoft.com/office/word/2010/wordprocessingDrawing" xmlns:wp="http://schemas.openxmlformats.org/drawingml/2006/wordprocessingDrawing" xmlns:w10="urn:schemas-microsoft-com:office:word" xmlns:w="http://schemas.openxmlformats.org/wordprocessingml/2006/main" xmlns:w14="http://schemas.microsoft.com/office/word/2010/wordml" xmlns:w15="http://schemas.microsoft.com/office/word/2012/wordml" xmlns:w16cex="http://schemas.microsoft.com/office/word/2018/wordml/cex" xmlns:w16cid="http://schemas.microsoft.com/office/word/2016/wordml/cid" xmlns:w16="http://schemas.microsoft.com/office/word/2018/wordml" xmlns:w16du="http://schemas.microsoft.com/office/word/2023/wordml/word16du" xmlns:w16sdtdh="http://schemas.microsoft.com/office/word/2020/wordml/sdtdatahash" xmlns:w16se="http://schemas.microsoft.com/office/word/2015/wordml/symex" xmlns:wpg="http://schemas.microsoft.com/office/word/2010/wordprocessingGroup" xmlns:wpi="http://schemas.microsoft.com/office/word/2010/wordprocessingInk" xmlns:wne="http://schemas.microsoft.com/office/word/2006/wordml" xmlns:wps="http://schemas.microsoft.com/office/word/2010/wordprocessingShape" mc:Ignorable="w14 w15 w16se w16cid w16 w16cex w16sdtdh wp14">
+<w:document xmlns:o="urn:schemas-microsoft-com:office:office" xmlns:r="http://schemas.openxmlformats.org/officeDocument/2006/relationships" xmlns:v="urn:schemas-microsoft-com:vml" xmlns:w="http://schemas.openxmlformats.org/wordprocessingml/2006/main" xmlns:w10="urn:schemas-microsoft-com:office:word" xmlns:wp="http://schemas.openxmlformats.org/drawingml/2006/wordprocessingDrawing" xmlns:wps="http://schemas.microsoft.com/office/word/2010/wordprocessingShape" xmlns:wpg="http://schemas.microsoft.com/office/word/2010/wordprocessingGroup" xmlns:mc="http://schemas.openxmlformats.org/markup-compatibility/2006" xmlns:wp14="http://schemas.microsoft.com/office/word/2010/wordprocessingDrawing" xmlns:w14="http://schemas.microsoft.com/office/word/2010/wordml" xmlns:w15="http://schemas.microsoft.com/office/word/2012/wordml" mc:Ignorable="w14 wp14 w15">
   <w:body>
     <w:p>
       <w:pPr>
         <w:pStyle w:val="Title"/>
-      </w:pPr>
-      <w:r>
+        <w:rPr/>
+      </w:pPr>
+      <w:r>
+        <w:rPr/>
         <w:t>ILLO</w:t>
       </w:r>
     </w:p>
     <w:p>
       <w:pPr>
         <w:pStyle w:val="Title"/>
-      </w:pPr>
-      <w:r>
+        <w:rPr/>
+      </w:pPr>
+      <w:r>
+        <w:rPr/>
         <w:t>DESIGN PATTERNS</w:t>
       </w:r>
     </w:p>
     <w:p>
-      <w:r>
+      <w:pPr>
+        <w:pStyle w:val="Normal"/>
+        <w:rPr/>
+      </w:pPr>
+      <w:r>
+        <w:rPr/>
         <w:t>Root Digital</w:t>
       </w:r>
     </w:p>
-    <w:p/>
+    <w:p>
+      <w:pPr>
+        <w:pStyle w:val="Normal"/>
+        <w:rPr/>
+      </w:pPr>
+      <w:r>
+        <w:rPr/>
+      </w:r>
+    </w:p>
     <w:p>
       <w:pPr>
         <w:pStyle w:val="Heading1"/>
-      </w:pPr>
-      <w:r>
-        <w:t>1: Factory Method Design Pattern for Activity Sources</w:t>
-      </w:r>
-    </w:p>
-    <w:p>
-      <w:pPr>
-        <w:pStyle w:val="BodyText"/>
-      </w:pPr>
-      <w:r>
-        <w:t>Refresher on key terms for this pattern</w:t>
-      </w:r>
-    </w:p>
-    <w:p>
-      <w:pPr>
-        <w:pStyle w:val="BodyText"/>
         <w:numPr>
           <w:ilvl w:val="0"/>
           <w:numId w:val="2"/>
         </w:numPr>
-        <w:rPr>
+        <w:rPr/>
+      </w:pPr>
+      <w:r>
+        <w:rPr/>
+        <w:t>1: Factory Method Design Pattern for Activity Sources</w:t>
+      </w:r>
+    </w:p>
+    <w:p>
+      <w:pPr>
+        <w:pStyle w:val="TextBody"/>
+        <w:rPr/>
+      </w:pPr>
+      <w:r>
+        <w:rPr/>
+        <w:t>Refresher on key terms for this pattern</w:t>
+      </w:r>
+    </w:p>
+    <w:p>
+      <w:pPr>
+        <w:pStyle w:val="TextBody"/>
+        <w:numPr>
+          <w:ilvl w:val="0"/>
+          <w:numId w:val="3"/>
+        </w:numPr>
+        <w:rPr>
+          <w:b/>
           <w:b/>
           <w:bCs/>
           <w:u w:val="single"/>
@@ -62,17 +88,19 @@
         <w:t>Exercise</w:t>
       </w:r>
       <w:r>
+        <w:rPr/>
         <w:t xml:space="preserve">: Descriptively, an exercise. Has instructions how to perform the Exercise, as well as a graphic displaying it being performed. This is the core functionality. </w:t>
       </w:r>
     </w:p>
     <w:p>
       <w:pPr>
-        <w:pStyle w:val="BodyText"/>
+        <w:pStyle w:val="TextBody"/>
         <w:numPr>
           <w:ilvl w:val="0"/>
-          <w:numId w:val="2"/>
+          <w:numId w:val="3"/>
         </w:numPr>
         <w:rPr>
+          <w:b/>
           <w:b/>
           <w:bCs/>
           <w:u w:val="single"/>
@@ -87,17 +115,19 @@
         <w:t>Activity Source</w:t>
       </w:r>
       <w:r>
+        <w:rPr/>
         <w:t xml:space="preserve">: A grouping of Exercises. Provides methods such as adding, removing, or reordering Exercises. </w:t>
       </w:r>
     </w:p>
     <w:p>
       <w:pPr>
-        <w:pStyle w:val="BodyText"/>
+        <w:pStyle w:val="TextBody"/>
         <w:numPr>
           <w:ilvl w:val="0"/>
-          <w:numId w:val="2"/>
+          <w:numId w:val="3"/>
         </w:numPr>
         <w:rPr>
+          <w:b/>
           <w:b/>
           <w:bCs/>
           <w:u w:val="single"/>
@@ -112,17 +142,19 @@
         <w:t>Workout</w:t>
       </w:r>
       <w:r>
+        <w:rPr/>
         <w:t xml:space="preserve">: A subclass of Activity Source which maintains order among its Exercises. Exercises will always be provided to the user in a particular order. </w:t>
       </w:r>
     </w:p>
     <w:p>
       <w:pPr>
-        <w:pStyle w:val="BodyText"/>
+        <w:pStyle w:val="TextBody"/>
         <w:numPr>
           <w:ilvl w:val="0"/>
-          <w:numId w:val="2"/>
+          <w:numId w:val="3"/>
         </w:numPr>
         <w:rPr>
+          <w:b/>
           <w:b/>
           <w:bCs/>
           <w:u w:val="single"/>
@@ -137,37 +169,37 @@
         <w:t>Exercise Set</w:t>
       </w:r>
       <w:r>
+        <w:rPr/>
         <w:t xml:space="preserve">: Another subclass of Activity Source which does not maintain order – Exercises are provided to the user in a random order. </w:t>
       </w:r>
     </w:p>
     <w:p>
       <w:pPr>
         <w:pStyle w:val="Code"/>
-      </w:pPr>
-      <w:r>
-        <w:rPr>
-          <w:b w:val="0"/>
-          <w:bCs w:val="0"/>
+        <w:rPr/>
+      </w:pPr>
+      <w:r>
+        <w:rPr>
+          <w:b w:val="false"/>
+          <w:bCs w:val="false"/>
           <w:u w:val="none"/>
         </w:rPr>
         <w:t xml:space="preserve">To handle the creation of Activity Sources and its subclasses, we will use a Factory Method within the Activity Source class. That is, class </w:t>
       </w:r>
-      <w:proofErr w:type="spellStart"/>
       <w:r>
         <w:rPr>
           <w:rFonts w:ascii="Courier" w:hAnsi="Courier"/>
-          <w:b w:val="0"/>
-          <w:bCs w:val="0"/>
-          <w:u w:val="none"/>
-          <w:shd w:val="clear" w:color="auto" w:fill="CCCCCC"/>
+          <w:b w:val="false"/>
+          <w:bCs w:val="false"/>
+          <w:u w:val="none"/>
+          <w:shd w:fill="CCCCCC" w:val="clear"/>
         </w:rPr>
         <w:t>ActivitySource</w:t>
       </w:r>
-      <w:proofErr w:type="spellEnd"/>
-      <w:r>
-        <w:rPr>
-          <w:b w:val="0"/>
-          <w:bCs w:val="0"/>
+      <w:r>
+        <w:rPr>
+          <w:b w:val="false"/>
+          <w:bCs w:val="false"/>
           <w:u w:val="none"/>
         </w:rPr>
         <w:t xml:space="preserve"> will have children classes – </w:t>
@@ -175,143 +207,107 @@
       <w:r>
         <w:rPr>
           <w:rFonts w:ascii="Courier" w:hAnsi="Courier"/>
-          <w:b w:val="0"/>
-          <w:bCs w:val="0"/>
-          <w:u w:val="none"/>
-          <w:shd w:val="clear" w:color="auto" w:fill="CCCCCC"/>
+          <w:b w:val="false"/>
+          <w:bCs w:val="false"/>
+          <w:u w:val="none"/>
+          <w:shd w:fill="CCCCCC" w:val="clear"/>
         </w:rPr>
         <w:t>Workout</w:t>
       </w:r>
       <w:r>
         <w:rPr>
-          <w:b w:val="0"/>
-          <w:bCs w:val="0"/>
+          <w:b w:val="false"/>
+          <w:bCs w:val="false"/>
           <w:u w:val="none"/>
         </w:rPr>
         <w:t xml:space="preserve">, </w:t>
       </w:r>
-      <w:proofErr w:type="spellStart"/>
       <w:r>
         <w:rPr>
           <w:rFonts w:ascii="Courier" w:hAnsi="Courier"/>
-          <w:b w:val="0"/>
-          <w:bCs w:val="0"/>
-          <w:u w:val="none"/>
-          <w:shd w:val="clear" w:color="auto" w:fill="CCCCCC"/>
+          <w:b w:val="false"/>
+          <w:bCs w:val="false"/>
+          <w:u w:val="none"/>
+          <w:shd w:fill="CCCCCC" w:val="clear"/>
         </w:rPr>
         <w:t>ExerciseSet</w:t>
       </w:r>
-      <w:proofErr w:type="spellEnd"/>
-      <w:r>
-        <w:rPr>
-          <w:b w:val="0"/>
-          <w:bCs w:val="0"/>
+      <w:r>
+        <w:rPr>
+          <w:b w:val="false"/>
+          <w:bCs w:val="false"/>
           <w:u w:val="none"/>
         </w:rPr>
         <w:t xml:space="preserve"> – which inherit methods and properties from </w:t>
       </w:r>
-      <w:proofErr w:type="spellStart"/>
       <w:r>
         <w:rPr>
           <w:rFonts w:ascii="Courier" w:hAnsi="Courier"/>
-          <w:b w:val="0"/>
-          <w:bCs w:val="0"/>
-          <w:u w:val="none"/>
-          <w:shd w:val="clear" w:color="auto" w:fill="CCCCCC"/>
+          <w:b w:val="false"/>
+          <w:bCs w:val="false"/>
+          <w:u w:val="none"/>
+          <w:shd w:fill="CCCCCC" w:val="clear"/>
         </w:rPr>
         <w:t>ActivitySource</w:t>
       </w:r>
-      <w:proofErr w:type="spellEnd"/>
-      <w:r>
-        <w:rPr>
-          <w:b w:val="0"/>
-          <w:bCs w:val="0"/>
-          <w:u w:val="none"/>
-        </w:rPr>
-        <w:t xml:space="preserve">. </w:t>
-      </w:r>
-      <w:proofErr w:type="spellStart"/>
-      <w:r>
-        <w:rPr>
-          <w:b w:val="0"/>
-          <w:bCs w:val="0"/>
-          <w:u w:val="none"/>
-        </w:rPr>
-        <w:t>ActivitySource</w:t>
-      </w:r>
-      <w:proofErr w:type="spellEnd"/>
-      <w:r>
-        <w:rPr>
-          <w:b w:val="0"/>
-          <w:bCs w:val="0"/>
-          <w:u w:val="none"/>
-        </w:rPr>
-        <w:t xml:space="preserve"> will have a protected constructor, but a public, static </w:t>
-      </w:r>
-      <w:proofErr w:type="spellStart"/>
+      <w:r>
+        <w:rPr>
+          <w:b w:val="false"/>
+          <w:bCs w:val="false"/>
+          <w:u w:val="none"/>
+        </w:rPr>
+        <w:t xml:space="preserve">. ActivitySource will have a protected constructor, but a public, static </w:t>
+      </w:r>
       <w:r>
         <w:rPr>
           <w:rFonts w:ascii="Courier" w:hAnsi="Courier"/>
-          <w:b w:val="0"/>
-          <w:bCs w:val="0"/>
-          <w:u w:val="none"/>
-          <w:shd w:val="clear" w:color="auto" w:fill="CCCCCC"/>
-        </w:rPr>
-        <w:t>makeActivitySource</w:t>
-      </w:r>
-      <w:proofErr w:type="spellEnd"/>
+          <w:b w:val="false"/>
+          <w:bCs w:val="false"/>
+          <w:u w:val="none"/>
+          <w:shd w:fill="CCCCCC" w:val="clear"/>
+        </w:rPr>
+        <w:t>makeActivitySource()</w:t>
+      </w:r>
+      <w:r>
+        <w:rPr>
+          <w:b w:val="false"/>
+          <w:bCs w:val="false"/>
+          <w:u w:val="none"/>
+        </w:rPr>
+        <w:t xml:space="preserve"> method for creating instances of </w:t>
+      </w:r>
       <w:r>
         <w:rPr>
           <w:rFonts w:ascii="Courier" w:hAnsi="Courier"/>
-          <w:b w:val="0"/>
-          <w:bCs w:val="0"/>
-          <w:u w:val="none"/>
-          <w:shd w:val="clear" w:color="auto" w:fill="CCCCCC"/>
-        </w:rPr>
-        <w:t>()</w:t>
-      </w:r>
-      <w:r>
-        <w:rPr>
-          <w:b w:val="0"/>
-          <w:bCs w:val="0"/>
-          <w:u w:val="none"/>
-        </w:rPr>
-        <w:t xml:space="preserve"> method for creating instances of </w:t>
+          <w:b w:val="false"/>
+          <w:bCs w:val="false"/>
+          <w:u w:val="none"/>
+          <w:shd w:fill="CCCCCC" w:val="clear"/>
+        </w:rPr>
+        <w:t>Workout</w:t>
+      </w:r>
+      <w:r>
+        <w:rPr>
+          <w:b w:val="false"/>
+          <w:bCs w:val="false"/>
+          <w:u w:val="none"/>
+        </w:rPr>
+        <w:t xml:space="preserve"> and </w:t>
       </w:r>
       <w:r>
         <w:rPr>
           <w:rFonts w:ascii="Courier" w:hAnsi="Courier"/>
-          <w:b w:val="0"/>
-          <w:bCs w:val="0"/>
-          <w:u w:val="none"/>
-          <w:shd w:val="clear" w:color="auto" w:fill="CCCCCC"/>
-        </w:rPr>
-        <w:t>Workout</w:t>
-      </w:r>
-      <w:r>
-        <w:rPr>
-          <w:b w:val="0"/>
-          <w:bCs w:val="0"/>
-          <w:u w:val="none"/>
-        </w:rPr>
-        <w:t xml:space="preserve"> and </w:t>
-      </w:r>
-      <w:proofErr w:type="spellStart"/>
-      <w:r>
-        <w:rPr>
-          <w:rFonts w:ascii="Courier" w:hAnsi="Courier"/>
-          <w:b w:val="0"/>
-          <w:bCs w:val="0"/>
-          <w:u w:val="none"/>
-          <w:shd w:val="clear" w:color="auto" w:fill="CCCCCC"/>
+          <w:b w:val="false"/>
+          <w:bCs w:val="false"/>
+          <w:u w:val="none"/>
+          <w:shd w:fill="CCCCCC" w:val="clear"/>
         </w:rPr>
         <w:t>ExerciseSet</w:t>
       </w:r>
-      <w:proofErr w:type="spellEnd"/>
-      <w:r>
-        <w:rPr>
-          <w:b w:val="0"/>
-          <w:bCs w:val="0"/>
+      <w:r>
+        <w:rPr>
+          <w:b w:val="false"/>
+          <w:bCs w:val="false"/>
           <w:u w:val="none"/>
         </w:rPr>
         <w:t xml:space="preserve">. This is similar to the Product interface example from the sourcemaking.com, shown below. </w:t>
@@ -321,17 +317,20 @@
       <w:pPr>
         <w:pStyle w:val="Code"/>
         <w:rPr>
-          <w:b w:val="0"/>
-          <w:bCs w:val="0"/>
-          <w:u w:val="none"/>
-        </w:rPr>
-      </w:pPr>
-      <w:r>
-        <w:rPr>
-          <w:noProof/>
+          <w:b w:val="false"/>
+          <w:b w:val="false"/>
+          <w:bCs w:val="false"/>
+          <w:u w:val="none"/>
+        </w:rPr>
+      </w:pPr>
+      <w:r>
+        <w:rPr>
+          <w:b w:val="false"/>
+          <w:bCs w:val="false"/>
+          <w:u w:val="none"/>
         </w:rPr>
         <w:drawing>
-          <wp:anchor distT="0" distB="0" distL="0" distR="0" simplePos="0" relativeHeight="2" behindDoc="0" locked="0" layoutInCell="0" allowOverlap="1" wp14:anchorId="27531D9C" wp14:editId="3AA3A35E">
+          <wp:anchor behindDoc="0" distT="0" distB="0" distL="0" distR="0" simplePos="0" locked="0" layoutInCell="0" allowOverlap="1" relativeHeight="3">
             <wp:simplePos x="0" y="0"/>
             <wp:positionH relativeFrom="column">
               <wp:posOffset>771525</wp:posOffset>
@@ -342,7 +341,7 @@
             <wp:extent cx="4686300" cy="1514475"/>
             <wp:effectExtent l="0" t="0" r="0" b="0"/>
             <wp:wrapTopAndBottom/>
-            <wp:docPr id="1" name="Image1"/>
+            <wp:docPr id="1" name="Image1" descr=""/>
             <wp:cNvGraphicFramePr>
               <a:graphicFrameLocks xmlns:a="http://schemas.openxmlformats.org/drawingml/2006/main" noChangeAspect="1"/>
             </wp:cNvGraphicFramePr>
@@ -350,13 +349,13 @@
               <a:graphicData uri="http://schemas.openxmlformats.org/drawingml/2006/picture">
                 <pic:pic xmlns:pic="http://schemas.openxmlformats.org/drawingml/2006/picture">
                   <pic:nvPicPr>
-                    <pic:cNvPr id="1" name="Image1"/>
+                    <pic:cNvPr id="1" name="Image1" descr=""/>
                     <pic:cNvPicPr>
                       <a:picLocks noChangeAspect="1" noChangeArrowheads="1"/>
                     </pic:cNvPicPr>
                   </pic:nvPicPr>
                   <pic:blipFill>
-                    <a:blip r:embed="rId5"/>
+                    <a:blip r:embed="rId2"/>
                     <a:stretch>
                       <a:fillRect/>
                     </a:stretch>
@@ -378,16 +377,13 @@
       </w:r>
     </w:p>
     <w:p>
-      <w:r>
-        <w:t xml:space="preserve">A diagram for </w:t>
-      </w:r>
-      <w:proofErr w:type="spellStart"/>
-      <w:r>
-        <w:t>Illo’s</w:t>
-      </w:r>
-      <w:proofErr w:type="spellEnd"/>
-      <w:r>
-        <w:t xml:space="preserve"> implementation of the Factory Method Design Pattern is shown on the next page.</w:t>
+      <w:pPr>
+        <w:pStyle w:val="Normal"/>
+        <w:rPr/>
+      </w:pPr>
+      <w:r>
+        <w:rPr/>
+        <w:t>A diagram for Illo’s implementation of the Factory Method Design Pattern is shown on the next page.</w:t>
       </w:r>
       <w:r>
         <w:br w:type="page"/>
@@ -400,71 +396,27 @@
           <w:ilvl w:val="0"/>
           <w:numId w:val="0"/>
         </w:numPr>
-      </w:pPr>
-      <w:r>
-        <w:lastRenderedPageBreak/>
-        <w:t xml:space="preserve">Class Diagram </w:t>
-      </w:r>
-    </w:p>
-    <w:p>
-      <w:pPr>
-        <w:pStyle w:val="Code"/>
-        <w:rPr>
-          <w:b w:val="0"/>
-          <w:bCs w:val="0"/>
-          <w:u w:val="none"/>
-        </w:rPr>
-      </w:pPr>
-    </w:p>
-    <w:p>
-      <w:pPr>
-        <w:pStyle w:val="Code"/>
-      </w:pPr>
-      <w:r>
-        <w:rPr>
-          <w:b w:val="0"/>
-          <w:bCs w:val="0"/>
-          <w:u w:val="none"/>
-        </w:rPr>
-        <w:t xml:space="preserve">This design will accomplish a couple things. As shown, the </w:t>
-      </w:r>
-      <w:proofErr w:type="spellStart"/>
-      <w:r>
-        <w:rPr>
-          <w:rFonts w:ascii="Courier" w:hAnsi="Courier"/>
-          <w:b w:val="0"/>
-          <w:bCs w:val="0"/>
-          <w:u w:val="none"/>
-          <w:shd w:val="clear" w:color="auto" w:fill="CCCCCC"/>
-        </w:rPr>
-        <w:t>ActivitySource</w:t>
-      </w:r>
-      <w:proofErr w:type="spellEnd"/>
-      <w:r>
-        <w:rPr>
-          <w:b w:val="0"/>
-          <w:bCs w:val="0"/>
-          <w:u w:val="none"/>
-        </w:rPr>
-        <w:t xml:space="preserve"> c</w:t>
-      </w:r>
-      <w:r>
-        <w:rPr>
-          <w:noProof/>
-        </w:rPr>
+        <w:ind w:left="0" w:hanging="0"/>
+        <w:rPr/>
+      </w:pPr>
+      <w:r>
+        <w:rPr/>
+        <w:t>Class D</w:t>
+      </w:r>
+      <w:r>
         <w:drawing>
-          <wp:anchor distT="0" distB="0" distL="0" distR="0" simplePos="0" relativeHeight="3" behindDoc="0" locked="0" layoutInCell="0" allowOverlap="1" wp14:anchorId="32BF21BE" wp14:editId="697E52A2">
+          <wp:anchor behindDoc="0" distT="0" distB="0" distL="0" distR="0" simplePos="0" locked="0" layoutInCell="0" allowOverlap="1" relativeHeight="4">
             <wp:simplePos x="0" y="0"/>
             <wp:positionH relativeFrom="column">
-              <wp:align>center</wp:align>
+              <wp:posOffset>624205</wp:posOffset>
             </wp:positionH>
             <wp:positionV relativeFrom="paragraph">
-              <wp:posOffset>635</wp:posOffset>
+              <wp:posOffset>374015</wp:posOffset>
             </wp:positionV>
-            <wp:extent cx="5943600" cy="4255770"/>
+            <wp:extent cx="4695825" cy="3895725"/>
             <wp:effectExtent l="0" t="0" r="0" b="0"/>
-            <wp:wrapSquare wrapText="largest"/>
-            <wp:docPr id="2" name="Image2"/>
+            <wp:wrapTopAndBottom/>
+            <wp:docPr id="2" name="Image2" descr=""/>
             <wp:cNvGraphicFramePr>
               <a:graphicFrameLocks xmlns:a="http://schemas.openxmlformats.org/drawingml/2006/main" noChangeAspect="1"/>
             </wp:cNvGraphicFramePr>
@@ -472,13 +424,13 @@
               <a:graphicData uri="http://schemas.openxmlformats.org/drawingml/2006/picture">
                 <pic:pic xmlns:pic="http://schemas.openxmlformats.org/drawingml/2006/picture">
                   <pic:nvPicPr>
-                    <pic:cNvPr id="2" name="Image2"/>
+                    <pic:cNvPr id="2" name="Image2" descr=""/>
                     <pic:cNvPicPr>
                       <a:picLocks noChangeAspect="1" noChangeArrowheads="1"/>
                     </pic:cNvPicPr>
                   </pic:nvPicPr>
                   <pic:blipFill>
-                    <a:blip r:embed="rId6"/>
+                    <a:blip r:embed="rId3"/>
                     <a:stretch>
                       <a:fillRect/>
                     </a:stretch>
@@ -486,7 +438,7 @@
                   <pic:spPr bwMode="auto">
                     <a:xfrm>
                       <a:off x="0" y="0"/>
-                      <a:ext cx="5943600" cy="4255770"/>
+                      <a:ext cx="4695825" cy="3895725"/>
                     </a:xfrm>
                     <a:prstGeom prst="rect">
                       <a:avLst/>
@@ -499,241 +451,266 @@
         </w:drawing>
       </w:r>
       <w:r>
-        <w:rPr>
-          <w:b w:val="0"/>
-          <w:bCs w:val="0"/>
-          <w:u w:val="none"/>
-        </w:rPr>
-        <w:t xml:space="preserve">lass will define most of the behavior of Exercise Sets and Workouts, but will not be able to be instantiated itself on account of the protected constructor. Instead, the static </w:t>
-      </w:r>
-      <w:proofErr w:type="spellStart"/>
+        <w:rPr/>
+        <w:t xml:space="preserve">iagram </w:t>
+      </w:r>
+    </w:p>
+    <w:p>
+      <w:pPr>
+        <w:pStyle w:val="Code"/>
+        <w:rPr/>
+      </w:pPr>
+      <w:r>
+        <w:rPr>
+          <w:b w:val="false"/>
+          <w:bCs w:val="false"/>
+          <w:u w:val="none"/>
+        </w:rPr>
+        <w:t xml:space="preserve">This design will accomplish a couple things. As shown, the </w:t>
+      </w:r>
       <w:r>
         <w:rPr>
           <w:rFonts w:ascii="Courier" w:hAnsi="Courier"/>
-          <w:b w:val="0"/>
-          <w:bCs w:val="0"/>
-          <w:u w:val="none"/>
-          <w:shd w:val="clear" w:color="auto" w:fill="CCCCCC"/>
-        </w:rPr>
-        <w:t>makeActivitySource</w:t>
-      </w:r>
-      <w:proofErr w:type="spellEnd"/>
+          <w:b w:val="false"/>
+          <w:bCs w:val="false"/>
+          <w:u w:val="none"/>
+          <w:shd w:fill="CCCCCC" w:val="clear"/>
+        </w:rPr>
+        <w:t>ActivitySource</w:t>
+      </w:r>
+      <w:r>
+        <w:rPr>
+          <w:b w:val="false"/>
+          <w:bCs w:val="false"/>
+          <w:u w:val="none"/>
+        </w:rPr>
+        <w:t xml:space="preserve"> class will define most of the behavior of Exercise Sets and Workouts, but will not be able to be instantiated itself on account of the protected constructor. Instead, the static </w:t>
+      </w:r>
       <w:r>
         <w:rPr>
           <w:rFonts w:ascii="Courier" w:hAnsi="Courier"/>
-          <w:b w:val="0"/>
-          <w:bCs w:val="0"/>
-          <w:u w:val="none"/>
-          <w:shd w:val="clear" w:color="auto" w:fill="CCCCCC"/>
-        </w:rPr>
-        <w:t>()</w:t>
-      </w:r>
-      <w:r>
-        <w:rPr>
-          <w:b w:val="0"/>
-          <w:bCs w:val="0"/>
+          <w:b w:val="false"/>
+          <w:bCs w:val="false"/>
+          <w:u w:val="none"/>
+          <w:shd w:fill="CCCCCC" w:val="clear"/>
+        </w:rPr>
+        <w:t>makeActivitySource()</w:t>
+      </w:r>
+      <w:r>
+        <w:rPr>
+          <w:b w:val="false"/>
+          <w:bCs w:val="false"/>
           <w:u w:val="none"/>
         </w:rPr>
         <w:t xml:space="preserve"> will be used to make new Exercise Sets and Workouts. This way, the abstract method </w:t>
       </w:r>
-      <w:proofErr w:type="spellStart"/>
       <w:r>
         <w:rPr>
           <w:rFonts w:ascii="Courier" w:hAnsi="Courier"/>
-          <w:b w:val="0"/>
-          <w:bCs w:val="0"/>
-          <w:u w:val="none"/>
-          <w:shd w:val="clear" w:color="auto" w:fill="CCCCCC"/>
-        </w:rPr>
-        <w:t>nextExercise</w:t>
-      </w:r>
-      <w:proofErr w:type="spellEnd"/>
+          <w:b w:val="false"/>
+          <w:bCs w:val="false"/>
+          <w:u w:val="none"/>
+          <w:shd w:fill="CCCCCC" w:val="clear"/>
+        </w:rPr>
+        <w:t>nextExercise()</w:t>
+      </w:r>
+      <w:r>
+        <w:rPr>
+          <w:b w:val="false"/>
+          <w:bCs w:val="false"/>
+          <w:u w:val="none"/>
+        </w:rPr>
+        <w:t xml:space="preserve"> always has a strict, predictable behavior. This could also be done by completing separating Exercise Sets and Workouts, but that would result in a significant amount of code repetition, making future development and maintenance more difficult. </w:t>
+      </w:r>
+    </w:p>
+    <w:p>
+      <w:pPr>
+        <w:pStyle w:val="Code"/>
+        <w:rPr>
+          <w:b w:val="false"/>
+          <w:b w:val="false"/>
+          <w:bCs w:val="false"/>
+          <w:u w:val="none"/>
+        </w:rPr>
+      </w:pPr>
+      <w:r>
+        <w:rPr>
+          <w:b w:val="false"/>
+          <w:bCs w:val="false"/>
+          <w:u w:val="none"/>
+        </w:rPr>
+        <w:t xml:space="preserve">This design also allows us to continue to diverge Exercise Sets and Workouts with other features, as shown with </w:t>
+      </w:r>
       <w:r>
         <w:rPr>
           <w:rFonts w:ascii="Courier" w:hAnsi="Courier"/>
-          <w:b w:val="0"/>
-          <w:bCs w:val="0"/>
-          <w:u w:val="none"/>
-          <w:shd w:val="clear" w:color="auto" w:fill="CCCCCC"/>
-        </w:rPr>
-        <w:t>()</w:t>
-      </w:r>
-      <w:r>
-        <w:rPr>
-          <w:b w:val="0"/>
-          <w:bCs w:val="0"/>
-          <w:u w:val="none"/>
-        </w:rPr>
-        <w:t xml:space="preserve"> always has a strict, predictable behavior. This could also be done by completing separating Exercise Sets and Workouts, but that would result in a significant amount of code repetition, making future development and maintenance more difficult. </w:t>
+          <w:b w:val="false"/>
+          <w:bCs w:val="false"/>
+          <w:u w:val="none"/>
+          <w:shd w:fill="CCCCCC" w:val="clear"/>
+        </w:rPr>
+        <w:t>completion</w:t>
+      </w:r>
+      <w:r>
+        <w:rPr>
+          <w:b w:val="false"/>
+          <w:bCs w:val="false"/>
+          <w:u w:val="none"/>
+        </w:rPr>
+        <w:t xml:space="preserve"> variable in </w:t>
+      </w:r>
+      <w:r>
+        <w:rPr>
+          <w:rFonts w:ascii="Courier" w:hAnsi="Courier"/>
+          <w:b w:val="false"/>
+          <w:bCs w:val="false"/>
+          <w:u w:val="none"/>
+          <w:shd w:fill="CCCCCC" w:val="clear"/>
+        </w:rPr>
+        <w:t>Workout</w:t>
+      </w:r>
+      <w:r>
+        <w:rPr>
+          <w:b w:val="false"/>
+          <w:bCs w:val="false"/>
+          <w:u w:val="none"/>
+        </w:rPr>
+        <w:t xml:space="preserve">. This variable will keep track of the number of times that a user completes a </w:t>
+      </w:r>
+      <w:r>
+        <w:rPr>
+          <w:rFonts w:ascii="Courier" w:hAnsi="Courier"/>
+          <w:b w:val="false"/>
+          <w:bCs w:val="false"/>
+          <w:u w:val="none"/>
+          <w:shd w:fill="CCCCCC" w:val="clear"/>
+        </w:rPr>
+        <w:t>Workout</w:t>
+      </w:r>
+      <w:r>
+        <w:rPr>
+          <w:b w:val="false"/>
+          <w:bCs w:val="false"/>
+          <w:u w:val="none"/>
+        </w:rPr>
+        <w:t xml:space="preserve"> – every time they complete every </w:t>
+      </w:r>
+      <w:r>
+        <w:rPr>
+          <w:rFonts w:ascii="Courier" w:hAnsi="Courier"/>
+          <w:b w:val="false"/>
+          <w:bCs w:val="false"/>
+          <w:u w:val="none"/>
+          <w:shd w:fill="CCCCCC" w:val="clear"/>
+        </w:rPr>
+        <w:t>Exercise</w:t>
+      </w:r>
+      <w:r>
+        <w:rPr>
+          <w:b w:val="false"/>
+          <w:bCs w:val="false"/>
+          <w:u w:val="none"/>
+        </w:rPr>
+        <w:t xml:space="preserve"> start to finish. This does not make sense to include in an </w:t>
+      </w:r>
+      <w:r>
+        <w:rPr>
+          <w:rFonts w:ascii="Courier" w:hAnsi="Courier"/>
+          <w:b w:val="false"/>
+          <w:bCs w:val="false"/>
+          <w:u w:val="none"/>
+          <w:shd w:fill="CCCCCC" w:val="clear"/>
+        </w:rPr>
+        <w:t>ExerciseSet</w:t>
+      </w:r>
+      <w:r>
+        <w:rPr>
+          <w:b w:val="false"/>
+          <w:bCs w:val="false"/>
+          <w:u w:val="none"/>
+        </w:rPr>
+        <w:t xml:space="preserve">, where ordering is inconsistent. </w:t>
       </w:r>
     </w:p>
     <w:p>
       <w:pPr>
         <w:pStyle w:val="Code"/>
         <w:rPr>
-          <w:b w:val="0"/>
-          <w:bCs w:val="0"/>
-          <w:u w:val="none"/>
-        </w:rPr>
-      </w:pPr>
-      <w:r>
-        <w:rPr>
-          <w:b w:val="0"/>
-          <w:bCs w:val="0"/>
-          <w:u w:val="none"/>
-        </w:rPr>
-        <w:t xml:space="preserve">This design also allows us to continue to diverge Exercise Sets and Workouts with other features, as shown with </w:t>
-      </w:r>
-      <w:r>
-        <w:rPr>
-          <w:rFonts w:ascii="Courier" w:hAnsi="Courier"/>
-          <w:b w:val="0"/>
-          <w:bCs w:val="0"/>
-          <w:u w:val="none"/>
-          <w:shd w:val="clear" w:color="auto" w:fill="CCCCCC"/>
-        </w:rPr>
-        <w:t>completion</w:t>
-      </w:r>
-      <w:r>
-        <w:rPr>
-          <w:b w:val="0"/>
-          <w:bCs w:val="0"/>
-          <w:u w:val="none"/>
-        </w:rPr>
-        <w:t xml:space="preserve"> variable in </w:t>
-      </w:r>
-      <w:r>
-        <w:rPr>
-          <w:rFonts w:ascii="Courier" w:hAnsi="Courier"/>
-          <w:b w:val="0"/>
-          <w:bCs w:val="0"/>
-          <w:u w:val="none"/>
-          <w:shd w:val="clear" w:color="auto" w:fill="CCCCCC"/>
-        </w:rPr>
-        <w:t>Workout</w:t>
-      </w:r>
-      <w:r>
-        <w:rPr>
-          <w:b w:val="0"/>
-          <w:bCs w:val="0"/>
-          <w:u w:val="none"/>
-        </w:rPr>
-        <w:t xml:space="preserve">. This variable will keep track of the number of times that a user completes a </w:t>
-      </w:r>
-      <w:r>
-        <w:rPr>
-          <w:rFonts w:ascii="Courier" w:hAnsi="Courier"/>
-          <w:b w:val="0"/>
-          <w:bCs w:val="0"/>
-          <w:u w:val="none"/>
-          <w:shd w:val="clear" w:color="auto" w:fill="CCCCCC"/>
-        </w:rPr>
-        <w:t>Workout</w:t>
-      </w:r>
-      <w:r>
-        <w:rPr>
-          <w:b w:val="0"/>
-          <w:bCs w:val="0"/>
-          <w:u w:val="none"/>
-        </w:rPr>
-        <w:t xml:space="preserve"> – every time they complete every </w:t>
-      </w:r>
-      <w:r>
-        <w:rPr>
-          <w:rFonts w:ascii="Courier" w:hAnsi="Courier"/>
-          <w:b w:val="0"/>
-          <w:bCs w:val="0"/>
-          <w:u w:val="none"/>
-          <w:shd w:val="clear" w:color="auto" w:fill="CCCCCC"/>
-        </w:rPr>
-        <w:t>Exercise</w:t>
-      </w:r>
-      <w:r>
-        <w:rPr>
-          <w:b w:val="0"/>
-          <w:bCs w:val="0"/>
-          <w:u w:val="none"/>
-        </w:rPr>
-        <w:t xml:space="preserve"> start to finish. This does not make sense to include in an </w:t>
-      </w:r>
-      <w:proofErr w:type="spellStart"/>
-      <w:r>
-        <w:rPr>
-          <w:rFonts w:ascii="Courier" w:hAnsi="Courier"/>
-          <w:b w:val="0"/>
-          <w:bCs w:val="0"/>
-          <w:u w:val="none"/>
-          <w:shd w:val="clear" w:color="auto" w:fill="CCCCCC"/>
-        </w:rPr>
-        <w:t>ExerciseSet</w:t>
-      </w:r>
-      <w:proofErr w:type="spellEnd"/>
-      <w:r>
-        <w:rPr>
-          <w:b w:val="0"/>
-          <w:bCs w:val="0"/>
-          <w:u w:val="none"/>
-        </w:rPr>
-        <w:t xml:space="preserve">, where ordering is inconsistent. </w:t>
+          <w:b w:val="false"/>
+          <w:b w:val="false"/>
+          <w:bCs w:val="false"/>
+          <w:u w:val="none"/>
+        </w:rPr>
+      </w:pPr>
+      <w:r>
+        <w:rPr>
+          <w:b w:val="false"/>
+          <w:bCs w:val="false"/>
+          <w:u w:val="none"/>
+        </w:rPr>
       </w:r>
     </w:p>
     <w:p>
       <w:pPr>
         <w:pStyle w:val="Code"/>
         <w:rPr>
-          <w:b w:val="0"/>
-          <w:bCs w:val="0"/>
-          <w:u w:val="none"/>
-        </w:rPr>
-      </w:pPr>
+          <w:b w:val="false"/>
+          <w:b w:val="false"/>
+          <w:bCs w:val="false"/>
+          <w:u w:val="none"/>
+        </w:rPr>
+      </w:pPr>
+      <w:r>
+        <w:rPr>
+          <w:b w:val="false"/>
+          <w:bCs w:val="false"/>
+          <w:u w:val="none"/>
+        </w:rPr>
+      </w:r>
     </w:p>
     <w:p>
       <w:pPr>
         <w:pStyle w:val="Code"/>
         <w:rPr>
-          <w:b w:val="0"/>
-          <w:bCs w:val="0"/>
-          <w:u w:val="none"/>
-        </w:rPr>
-      </w:pPr>
+          <w:b w:val="false"/>
+          <w:b w:val="false"/>
+          <w:bCs w:val="false"/>
+          <w:u w:val="none"/>
+        </w:rPr>
+      </w:pPr>
+      <w:r>
+        <w:rPr>
+          <w:b w:val="false"/>
+          <w:bCs w:val="false"/>
+          <w:u w:val="none"/>
+        </w:rPr>
+      </w:r>
+    </w:p>
+    <w:p>
+      <w:pPr>
+        <w:pStyle w:val="Heading1"/>
+        <w:numPr>
+          <w:ilvl w:val="0"/>
+          <w:numId w:val="2"/>
+        </w:numPr>
+        <w:rPr/>
+      </w:pPr>
+      <w:r>
+        <w:rPr/>
+        <w:t>2: Singleton for system log files</w:t>
+      </w:r>
     </w:p>
     <w:p>
       <w:pPr>
         <w:pStyle w:val="Code"/>
-        <w:rPr>
-          <w:b w:val="0"/>
-          <w:bCs w:val="0"/>
-          <w:u w:val="none"/>
-        </w:rPr>
-      </w:pPr>
-    </w:p>
-    <w:p>
-      <w:pPr>
-        <w:pStyle w:val="Heading1"/>
-      </w:pPr>
-      <w:r>
-        <w:lastRenderedPageBreak/>
-        <w:t>2</w:t>
-      </w:r>
-      <w:r>
-        <w:t xml:space="preserve">: </w:t>
-      </w:r>
-      <w:r>
-        <w:t>Singleton for system log files</w:t>
-      </w:r>
-    </w:p>
-    <w:p>
-      <w:pPr>
-        <w:pStyle w:val="Code"/>
-        <w:ind w:left="720"/>
-      </w:pPr>
-      <w:r>
-        <w:rPr>
-          <w:noProof/>
-        </w:rPr>
+        <w:ind w:left="720" w:hanging="0"/>
+        <w:rPr/>
+      </w:pPr>
+      <w:r>
+        <w:rPr/>
         <w:drawing>
-          <wp:inline distT="0" distB="0" distL="0" distR="0" wp14:anchorId="04F6138A" wp14:editId="7D81D5A0">
-            <wp:extent cx="3664527" cy="2748396"/>
+          <wp:inline distT="0" distB="0" distL="0" distR="0">
+            <wp:extent cx="3664585" cy="2748280"/>
             <wp:effectExtent l="0" t="0" r="0" b="0"/>
             <wp:docPr id="3" name="Picture 3" descr="Text&#10;&#10;Description automatically generated"/>
             <wp:cNvGraphicFramePr>
@@ -749,14 +726,7 @@
                     </pic:cNvPicPr>
                   </pic:nvPicPr>
                   <pic:blipFill>
-                    <a:blip r:embed="rId7" cstate="print">
-                      <a:extLst>
-                        <a:ext uri="{28A0092B-C50C-407E-A947-70E740481C1C}">
-                          <a14:useLocalDpi xmlns:a14="http://schemas.microsoft.com/office/drawing/2010/main" val="0"/>
-                        </a:ext>
-                      </a:extLst>
-                    </a:blip>
-                    <a:srcRect/>
+                    <a:blip r:embed="rId4"/>
                     <a:stretch>
                       <a:fillRect/>
                     </a:stretch>
@@ -764,15 +734,11 @@
                   <pic:spPr bwMode="auto">
                     <a:xfrm>
                       <a:off x="0" y="0"/>
-                      <a:ext cx="3700486" cy="2775365"/>
+                      <a:ext cx="3664585" cy="2748280"/>
                     </a:xfrm>
                     <a:prstGeom prst="rect">
                       <a:avLst/>
                     </a:prstGeom>
-                    <a:noFill/>
-                    <a:ln>
-                      <a:noFill/>
-                    </a:ln>
                   </pic:spPr>
                 </pic:pic>
               </a:graphicData>
@@ -784,63 +750,368 @@
     <w:p>
       <w:pPr>
         <w:pStyle w:val="Code"/>
-        <w:ind w:left="720"/>
-        <w:rPr>
-          <w:b w:val="0"/>
-          <w:bCs w:val="0"/>
-          <w:u w:val="none"/>
-        </w:rPr>
-      </w:pPr>
-      <w:r>
-        <w:rPr>
-          <w:b w:val="0"/>
-          <w:bCs w:val="0"/>
-          <w:u w:val="none"/>
-        </w:rPr>
-        <w:t xml:space="preserve">We are using a singleton design pattern for a Logger class that can write to a log when requested. </w:t>
-      </w:r>
-      <w:r>
-        <w:rPr>
-          <w:b w:val="0"/>
-          <w:bCs w:val="0"/>
-          <w:u w:val="none"/>
-        </w:rPr>
-        <w:t xml:space="preserve">Having this one globally accessible instance is important for the application so that it can write to the log whenever we need it to. The log can be incredibly useful for troubleshooting and things of that nature, so having a class that can be globally accessed is very convenient so we can write to the log whenever. </w:t>
-      </w:r>
-      <w:r>
-        <w:rPr>
-          <w:b w:val="0"/>
-          <w:bCs w:val="0"/>
-          <w:u w:val="none"/>
-        </w:rPr>
-        <w:t xml:space="preserve">Other reasons why using a singleton design pattern for our logs include ease of use, </w:t>
-      </w:r>
-      <w:r>
-        <w:rPr>
-          <w:b w:val="0"/>
-          <w:bCs w:val="0"/>
-          <w:u w:val="none"/>
-        </w:rPr>
-        <w:t xml:space="preserve">customization, and resource efficiency. </w:t>
+        <w:ind w:left="720" w:hanging="0"/>
+        <w:rPr>
+          <w:b w:val="false"/>
+          <w:b w:val="false"/>
+          <w:bCs w:val="false"/>
+          <w:u w:val="none"/>
+        </w:rPr>
+      </w:pPr>
+      <w:r>
+        <w:rPr>
+          <w:b w:val="false"/>
+          <w:bCs w:val="false"/>
+          <w:u w:val="none"/>
+        </w:rPr>
+        <w:t xml:space="preserve">We are using a singleton design pattern for a Logger class that can write to a log when requested. Having this one globally accessible instance is important for the application so that it can write to the log whenever we need it to. The log can be incredibly useful for troubleshooting and things of that nature, so having a class that can be globally accessed is very convenient so we can write to the log whenever. Other reasons why using a singleton design pattern for our logs include ease of use, customization, and resource efficiency. </w:t>
+      </w:r>
+      <w:r>
+        <w:br w:type="page"/>
+      </w:r>
+    </w:p>
+    <w:p>
+      <w:pPr>
+        <w:pStyle w:val="Heading1"/>
+        <w:numPr>
+          <w:ilvl w:val="0"/>
+          <w:numId w:val="2"/>
+        </w:numPr>
+        <w:rPr/>
+      </w:pPr>
+      <w:r>
+        <w:rPr/>
+        <w:t>Illo Class Diagram</w:t>
+      </w:r>
+    </w:p>
+    <w:p>
+      <w:pPr>
+        <w:pStyle w:val="TextBody"/>
+        <w:rPr/>
+      </w:pPr>
+      <w:r>
+        <w:rPr/>
+        <w:t xml:space="preserve">This diagram represents the current relationships between the non-UI classes of Illo. </w:t>
+      </w:r>
+    </w:p>
+    <w:p>
+      <w:pPr>
+        <w:pStyle w:val="TextBody"/>
+        <w:spacing w:before="0" w:after="140"/>
+        <w:rPr/>
+      </w:pPr>
+      <w:r>
+        <w:rPr/>
+        <w:drawing>
+          <wp:anchor behindDoc="0" distT="0" distB="0" distL="0" distR="0" simplePos="0" locked="0" layoutInCell="0" allowOverlap="1" relativeHeight="5">
+            <wp:simplePos x="0" y="0"/>
+            <wp:positionH relativeFrom="column">
+              <wp:align>center</wp:align>
+            </wp:positionH>
+            <wp:positionV relativeFrom="paragraph">
+              <wp:posOffset>635</wp:posOffset>
+            </wp:positionV>
+            <wp:extent cx="5943600" cy="6731000"/>
+            <wp:effectExtent l="0" t="0" r="0" b="0"/>
+            <wp:wrapSquare wrapText="largest"/>
+            <wp:docPr id="4" name="Image3" descr=""/>
+            <wp:cNvGraphicFramePr>
+              <a:graphicFrameLocks xmlns:a="http://schemas.openxmlformats.org/drawingml/2006/main" noChangeAspect="1"/>
+            </wp:cNvGraphicFramePr>
+            <a:graphic xmlns:a="http://schemas.openxmlformats.org/drawingml/2006/main">
+              <a:graphicData uri="http://schemas.openxmlformats.org/drawingml/2006/picture">
+                <pic:pic xmlns:pic="http://schemas.openxmlformats.org/drawingml/2006/picture">
+                  <pic:nvPicPr>
+                    <pic:cNvPr id="4" name="Image3" descr=""/>
+                    <pic:cNvPicPr>
+                      <a:picLocks noChangeAspect="1" noChangeArrowheads="1"/>
+                    </pic:cNvPicPr>
+                  </pic:nvPicPr>
+                  <pic:blipFill>
+                    <a:blip r:embed="rId5"/>
+                    <a:stretch>
+                      <a:fillRect/>
+                    </a:stretch>
+                  </pic:blipFill>
+                  <pic:spPr bwMode="auto">
+                    <a:xfrm>
+                      <a:off x="0" y="0"/>
+                      <a:ext cx="5943600" cy="6731000"/>
+                    </a:xfrm>
+                    <a:prstGeom prst="rect">
+                      <a:avLst/>
+                    </a:prstGeom>
+                  </pic:spPr>
+                </pic:pic>
+              </a:graphicData>
+            </a:graphic>
+          </wp:anchor>
+        </w:drawing>
       </w:r>
     </w:p>
     <w:sectPr>
+      <w:type w:val="nextPage"/>
       <w:pgSz w:w="12240" w:h="15840"/>
-      <w:pgMar w:top="1440" w:right="1440" w:bottom="1440" w:left="1440" w:header="0" w:footer="0" w:gutter="0"/>
-      <w:cols w:space="720"/>
-      <w:formProt w:val="0"/>
-      <w:docGrid w:linePitch="360" w:charSpace="4096"/>
+      <w:pgMar w:left="1440" w:right="1440" w:gutter="0" w:header="0" w:top="1440" w:footer="0" w:bottom="1440"/>
+      <w:pgNumType w:fmt="decimal"/>
+      <w:formProt w:val="false"/>
+      <w:textDirection w:val="lrTb"/>
+      <w:docGrid w:type="default" w:linePitch="360" w:charSpace="8192"/>
     </w:sectPr>
   </w:body>
 </w:document>
 </file>
 
 <file path=word/numbering.xml><?xml version="1.0" encoding="utf-8"?>
-<w:numbering xmlns:wpc="http://schemas.microsoft.com/office/word/2010/wordprocessingCanvas" xmlns:cx="http://schemas.microsoft.com/office/drawing/2014/chartex" xmlns:cx1="http://schemas.microsoft.com/office/drawing/2015/9/8/chartex" xmlns:cx2="http://schemas.microsoft.com/office/drawing/2015/10/21/chartex" xmlns:cx3="http://schemas.microsoft.com/office/drawing/2016/5/9/chartex" xmlns:cx4="http://schemas.microsoft.com/office/drawing/2016/5/10/chartex" xmlns:cx5="http://schemas.microsoft.com/office/drawing/2016/5/11/chartex" xmlns:cx6="http://schemas.microsoft.com/office/drawing/2016/5/12/chartex" xmlns:cx7="http://schemas.microsoft.com/office/drawing/2016/5/13/chartex" xmlns:cx8="http://schemas.microsoft.com/office/drawing/2016/5/14/chartex" xmlns:mc="http://schemas.openxmlformats.org/markup-compatibility/2006" xmlns:aink="http://schemas.microsoft.com/office/drawing/2016/ink" xmlns:am3d="http://schemas.microsoft.com/office/drawing/2017/model3d" xmlns:o="urn:schemas-microsoft-com:office:office" xmlns:oel="http://schemas.microsoft.com/office/2019/extlst" xmlns:r="http://schemas.openxmlformats.org/officeDocument/2006/relationships" xmlns:m="http://schemas.openxmlformats.org/officeDocument/2006/math" xmlns:v="urn:schemas-microsoft-com:vml" xmlns:wp14="http://schemas.microsoft.com/office/word/2010/wordprocessingDrawing" xmlns:wp="http://schemas.openxmlformats.org/drawingml/2006/wordprocessingDrawing" xmlns:w10="urn:schemas-microsoft-com:office:word" xmlns:w="http://schemas.openxmlformats.org/wordprocessingml/2006/main" xmlns:w14="http://schemas.microsoft.com/office/word/2010/wordml" xmlns:w15="http://schemas.microsoft.com/office/word/2012/wordml" xmlns:w16cex="http://schemas.microsoft.com/office/word/2018/wordml/cex" xmlns:w16cid="http://schemas.microsoft.com/office/word/2016/wordml/cid" xmlns:w16="http://schemas.microsoft.com/office/word/2018/wordml" xmlns:w16du="http://schemas.microsoft.com/office/word/2023/wordml/word16du" xmlns:w16sdtdh="http://schemas.microsoft.com/office/word/2020/wordml/sdtdatahash" xmlns:w16se="http://schemas.microsoft.com/office/word/2015/wordml/symex" xmlns:wpg="http://schemas.microsoft.com/office/word/2010/wordprocessingGroup" xmlns:wpi="http://schemas.microsoft.com/office/word/2010/wordprocessingInk" xmlns:wne="http://schemas.microsoft.com/office/word/2006/wordml" xmlns:wps="http://schemas.microsoft.com/office/word/2010/wordprocessingShape" mc:Ignorable="w14 w15 w16se w16cid w16 w16cex w16sdtdh wp14">
-  <w:abstractNum w:abstractNumId="0" w15:restartNumberingAfterBreak="0">
-    <w:nsid w:val="4F827DDC"/>
-    <w:multiLevelType w:val="multilevel"/>
-    <w:tmpl w:val="4DCE259A"/>
+<w:numbering xmlns:w="http://schemas.openxmlformats.org/wordprocessingml/2006/main" xmlns:o="urn:schemas-microsoft-com:office:office" xmlns:r="http://schemas.openxmlformats.org/officeDocument/2006/relationships" xmlns:v="urn:schemas-microsoft-com:vml" xmlns:mc="http://schemas.openxmlformats.org/markup-compatibility/2006" xmlns:w14="http://schemas.microsoft.com/office/word/2010/wordml" mc:Ignorable="w14">
+  <w:abstractNum w:abstractNumId="1">
+    <w:lvl w:ilvl="0">
+      <w:start w:val="1"/>
+      <w:numFmt w:val="none"/>
+      <w:suff w:val="nothing"/>
+      <w:lvlText w:val=""/>
+      <w:lvlJc w:val="left"/>
+      <w:pPr>
+        <w:tabs>
+          <w:tab w:val="num" w:pos="0"/>
+        </w:tabs>
+        <w:ind w:left="0" w:hanging="0"/>
+      </w:pPr>
+    </w:lvl>
+    <w:lvl w:ilvl="1">
+      <w:start w:val="1"/>
+      <w:numFmt w:val="none"/>
+      <w:suff w:val="nothing"/>
+      <w:lvlText w:val=""/>
+      <w:lvlJc w:val="left"/>
+      <w:pPr>
+        <w:tabs>
+          <w:tab w:val="num" w:pos="0"/>
+        </w:tabs>
+        <w:ind w:left="0" w:hanging="0"/>
+      </w:pPr>
+    </w:lvl>
+    <w:lvl w:ilvl="2">
+      <w:start w:val="1"/>
+      <w:numFmt w:val="none"/>
+      <w:suff w:val="nothing"/>
+      <w:lvlText w:val=""/>
+      <w:lvlJc w:val="left"/>
+      <w:pPr>
+        <w:tabs>
+          <w:tab w:val="num" w:pos="0"/>
+        </w:tabs>
+        <w:ind w:left="0" w:hanging="0"/>
+      </w:pPr>
+    </w:lvl>
+    <w:lvl w:ilvl="3">
+      <w:start w:val="1"/>
+      <w:numFmt w:val="none"/>
+      <w:suff w:val="nothing"/>
+      <w:lvlText w:val=""/>
+      <w:lvlJc w:val="left"/>
+      <w:pPr>
+        <w:tabs>
+          <w:tab w:val="num" w:pos="0"/>
+        </w:tabs>
+        <w:ind w:left="0" w:hanging="0"/>
+      </w:pPr>
+    </w:lvl>
+    <w:lvl w:ilvl="4">
+      <w:start w:val="1"/>
+      <w:numFmt w:val="none"/>
+      <w:suff w:val="nothing"/>
+      <w:lvlText w:val=""/>
+      <w:lvlJc w:val="left"/>
+      <w:pPr>
+        <w:tabs>
+          <w:tab w:val="num" w:pos="0"/>
+        </w:tabs>
+        <w:ind w:left="0" w:hanging="0"/>
+      </w:pPr>
+    </w:lvl>
+    <w:lvl w:ilvl="5">
+      <w:start w:val="1"/>
+      <w:numFmt w:val="none"/>
+      <w:suff w:val="nothing"/>
+      <w:lvlText w:val=""/>
+      <w:lvlJc w:val="left"/>
+      <w:pPr>
+        <w:tabs>
+          <w:tab w:val="num" w:pos="0"/>
+        </w:tabs>
+        <w:ind w:left="0" w:hanging="0"/>
+      </w:pPr>
+    </w:lvl>
+    <w:lvl w:ilvl="6">
+      <w:start w:val="1"/>
+      <w:numFmt w:val="none"/>
+      <w:suff w:val="nothing"/>
+      <w:lvlText w:val=""/>
+      <w:lvlJc w:val="left"/>
+      <w:pPr>
+        <w:tabs>
+          <w:tab w:val="num" w:pos="0"/>
+        </w:tabs>
+        <w:ind w:left="0" w:hanging="0"/>
+      </w:pPr>
+    </w:lvl>
+    <w:lvl w:ilvl="7">
+      <w:start w:val="1"/>
+      <w:numFmt w:val="none"/>
+      <w:suff w:val="nothing"/>
+      <w:lvlText w:val=""/>
+      <w:lvlJc w:val="left"/>
+      <w:pPr>
+        <w:tabs>
+          <w:tab w:val="num" w:pos="0"/>
+        </w:tabs>
+        <w:ind w:left="0" w:hanging="0"/>
+      </w:pPr>
+    </w:lvl>
+    <w:lvl w:ilvl="8">
+      <w:start w:val="1"/>
+      <w:numFmt w:val="none"/>
+      <w:suff w:val="nothing"/>
+      <w:lvlText w:val=""/>
+      <w:lvlJc w:val="left"/>
+      <w:pPr>
+        <w:tabs>
+          <w:tab w:val="num" w:pos="0"/>
+        </w:tabs>
+        <w:ind w:left="0" w:hanging="0"/>
+      </w:pPr>
+    </w:lvl>
+  </w:abstractNum>
+  <w:abstractNum w:abstractNumId="2">
+    <w:lvl w:ilvl="0">
+      <w:start w:val="1"/>
+      <w:numFmt w:val="none"/>
+      <w:suff w:val="nothing"/>
+      <w:lvlText w:val=""/>
+      <w:lvlJc w:val="left"/>
+      <w:pPr>
+        <w:tabs>
+          <w:tab w:val="num" w:pos="0"/>
+        </w:tabs>
+        <w:ind w:left="0" w:hanging="0"/>
+      </w:pPr>
+      <w:rPr/>
+    </w:lvl>
+    <w:lvl w:ilvl="1">
+      <w:start w:val="1"/>
+      <w:numFmt w:val="none"/>
+      <w:suff w:val="nothing"/>
+      <w:lvlText w:val=""/>
+      <w:lvlJc w:val="left"/>
+      <w:pPr>
+        <w:tabs>
+          <w:tab w:val="num" w:pos="0"/>
+        </w:tabs>
+        <w:ind w:left="0" w:hanging="0"/>
+      </w:pPr>
+      <w:rPr/>
+    </w:lvl>
+    <w:lvl w:ilvl="2">
+      <w:start w:val="1"/>
+      <w:numFmt w:val="none"/>
+      <w:suff w:val="nothing"/>
+      <w:lvlText w:val=""/>
+      <w:lvlJc w:val="left"/>
+      <w:pPr>
+        <w:tabs>
+          <w:tab w:val="num" w:pos="0"/>
+        </w:tabs>
+        <w:ind w:left="0" w:hanging="0"/>
+      </w:pPr>
+      <w:rPr/>
+    </w:lvl>
+    <w:lvl w:ilvl="3">
+      <w:start w:val="1"/>
+      <w:numFmt w:val="none"/>
+      <w:suff w:val="nothing"/>
+      <w:lvlText w:val=""/>
+      <w:lvlJc w:val="left"/>
+      <w:pPr>
+        <w:tabs>
+          <w:tab w:val="num" w:pos="0"/>
+        </w:tabs>
+        <w:ind w:left="0" w:hanging="0"/>
+      </w:pPr>
+      <w:rPr/>
+    </w:lvl>
+    <w:lvl w:ilvl="4">
+      <w:start w:val="1"/>
+      <w:numFmt w:val="none"/>
+      <w:suff w:val="nothing"/>
+      <w:lvlText w:val=""/>
+      <w:lvlJc w:val="left"/>
+      <w:pPr>
+        <w:tabs>
+          <w:tab w:val="num" w:pos="0"/>
+        </w:tabs>
+        <w:ind w:left="0" w:hanging="0"/>
+      </w:pPr>
+      <w:rPr/>
+    </w:lvl>
+    <w:lvl w:ilvl="5">
+      <w:start w:val="1"/>
+      <w:numFmt w:val="none"/>
+      <w:suff w:val="nothing"/>
+      <w:lvlText w:val=""/>
+      <w:lvlJc w:val="left"/>
+      <w:pPr>
+        <w:tabs>
+          <w:tab w:val="num" w:pos="0"/>
+        </w:tabs>
+        <w:ind w:left="0" w:hanging="0"/>
+      </w:pPr>
+      <w:rPr/>
+    </w:lvl>
+    <w:lvl w:ilvl="6">
+      <w:start w:val="1"/>
+      <w:numFmt w:val="none"/>
+      <w:suff w:val="nothing"/>
+      <w:lvlText w:val=""/>
+      <w:lvlJc w:val="left"/>
+      <w:pPr>
+        <w:tabs>
+          <w:tab w:val="num" w:pos="0"/>
+        </w:tabs>
+        <w:ind w:left="0" w:hanging="0"/>
+      </w:pPr>
+      <w:rPr/>
+    </w:lvl>
+    <w:lvl w:ilvl="7">
+      <w:start w:val="1"/>
+      <w:numFmt w:val="none"/>
+      <w:suff w:val="nothing"/>
+      <w:lvlText w:val=""/>
+      <w:lvlJc w:val="left"/>
+      <w:pPr>
+        <w:tabs>
+          <w:tab w:val="num" w:pos="0"/>
+        </w:tabs>
+        <w:ind w:left="0" w:hanging="0"/>
+      </w:pPr>
+      <w:rPr/>
+    </w:lvl>
+    <w:lvl w:ilvl="8">
+      <w:start w:val="1"/>
+      <w:numFmt w:val="none"/>
+      <w:suff w:val="nothing"/>
+      <w:lvlText w:val=""/>
+      <w:lvlJc w:val="left"/>
+      <w:pPr>
+        <w:tabs>
+          <w:tab w:val="num" w:pos="0"/>
+        </w:tabs>
+        <w:ind w:left="0" w:hanging="0"/>
+      </w:pPr>
+      <w:rPr/>
+    </w:lvl>
+  </w:abstractNum>
+  <w:abstractNum w:abstractNumId="3">
     <w:lvl w:ilvl="0">
       <w:start w:val="1"/>
       <w:numFmt w:val="bullet"/>
@@ -977,146 +1248,24 @@
       </w:rPr>
     </w:lvl>
   </w:abstractNum>
-  <w:abstractNum w:abstractNumId="1" w15:restartNumberingAfterBreak="0">
-    <w:nsid w:val="7B375292"/>
-    <w:multiLevelType w:val="multilevel"/>
-    <w:tmpl w:val="E700B120"/>
-    <w:lvl w:ilvl="0">
-      <w:start w:val="1"/>
-      <w:numFmt w:val="none"/>
-      <w:pStyle w:val="Heading1"/>
-      <w:suff w:val="nothing"/>
-      <w:lvlText w:val=""/>
-      <w:lvlJc w:val="left"/>
-      <w:pPr>
-        <w:tabs>
-          <w:tab w:val="num" w:pos="0"/>
-        </w:tabs>
-        <w:ind w:left="0" w:firstLine="0"/>
-      </w:pPr>
-    </w:lvl>
-    <w:lvl w:ilvl="1">
-      <w:start w:val="1"/>
-      <w:numFmt w:val="none"/>
-      <w:pStyle w:val="Heading2"/>
-      <w:suff w:val="nothing"/>
-      <w:lvlText w:val=""/>
-      <w:lvlJc w:val="left"/>
-      <w:pPr>
-        <w:tabs>
-          <w:tab w:val="num" w:pos="0"/>
-        </w:tabs>
-        <w:ind w:left="0" w:firstLine="0"/>
-      </w:pPr>
-    </w:lvl>
-    <w:lvl w:ilvl="2">
-      <w:start w:val="1"/>
-      <w:numFmt w:val="none"/>
-      <w:pStyle w:val="Heading3"/>
-      <w:suff w:val="nothing"/>
-      <w:lvlText w:val=""/>
-      <w:lvlJc w:val="left"/>
-      <w:pPr>
-        <w:tabs>
-          <w:tab w:val="num" w:pos="0"/>
-        </w:tabs>
-        <w:ind w:left="0" w:firstLine="0"/>
-      </w:pPr>
-    </w:lvl>
-    <w:lvl w:ilvl="3">
-      <w:start w:val="1"/>
-      <w:numFmt w:val="none"/>
-      <w:suff w:val="nothing"/>
-      <w:lvlText w:val=""/>
-      <w:lvlJc w:val="left"/>
-      <w:pPr>
-        <w:tabs>
-          <w:tab w:val="num" w:pos="0"/>
-        </w:tabs>
-        <w:ind w:left="0" w:firstLine="0"/>
-      </w:pPr>
-    </w:lvl>
-    <w:lvl w:ilvl="4">
-      <w:start w:val="1"/>
-      <w:numFmt w:val="none"/>
-      <w:suff w:val="nothing"/>
-      <w:lvlText w:val=""/>
-      <w:lvlJc w:val="left"/>
-      <w:pPr>
-        <w:tabs>
-          <w:tab w:val="num" w:pos="0"/>
-        </w:tabs>
-        <w:ind w:left="0" w:firstLine="0"/>
-      </w:pPr>
-    </w:lvl>
-    <w:lvl w:ilvl="5">
-      <w:start w:val="1"/>
-      <w:numFmt w:val="none"/>
-      <w:suff w:val="nothing"/>
-      <w:lvlText w:val=""/>
-      <w:lvlJc w:val="left"/>
-      <w:pPr>
-        <w:tabs>
-          <w:tab w:val="num" w:pos="0"/>
-        </w:tabs>
-        <w:ind w:left="0" w:firstLine="0"/>
-      </w:pPr>
-    </w:lvl>
-    <w:lvl w:ilvl="6">
-      <w:start w:val="1"/>
-      <w:numFmt w:val="none"/>
-      <w:suff w:val="nothing"/>
-      <w:lvlText w:val=""/>
-      <w:lvlJc w:val="left"/>
-      <w:pPr>
-        <w:tabs>
-          <w:tab w:val="num" w:pos="0"/>
-        </w:tabs>
-        <w:ind w:left="0" w:firstLine="0"/>
-      </w:pPr>
-    </w:lvl>
-    <w:lvl w:ilvl="7">
-      <w:start w:val="1"/>
-      <w:numFmt w:val="none"/>
-      <w:suff w:val="nothing"/>
-      <w:lvlText w:val=""/>
-      <w:lvlJc w:val="left"/>
-      <w:pPr>
-        <w:tabs>
-          <w:tab w:val="num" w:pos="0"/>
-        </w:tabs>
-        <w:ind w:left="0" w:firstLine="0"/>
-      </w:pPr>
-    </w:lvl>
-    <w:lvl w:ilvl="8">
-      <w:start w:val="1"/>
-      <w:numFmt w:val="none"/>
-      <w:suff w:val="nothing"/>
-      <w:lvlText w:val=""/>
-      <w:lvlJc w:val="left"/>
-      <w:pPr>
-        <w:tabs>
-          <w:tab w:val="num" w:pos="0"/>
-        </w:tabs>
-        <w:ind w:left="0" w:firstLine="0"/>
-      </w:pPr>
-    </w:lvl>
-  </w:abstractNum>
-  <w:num w:numId="1" w16cid:durableId="1083457943">
+  <w:num w:numId="1">
     <w:abstractNumId w:val="1"/>
   </w:num>
-  <w:num w:numId="2" w16cid:durableId="275141032">
-    <w:abstractNumId w:val="0"/>
+  <w:num w:numId="2">
+    <w:abstractNumId w:val="2"/>
+  </w:num>
+  <w:num w:numId="3">
+    <w:abstractNumId w:val="3"/>
   </w:num>
 </w:numbering>
 </file>
 
 <file path=word/styles.xml><?xml version="1.0" encoding="utf-8"?>
-<w:styles xmlns:mc="http://schemas.openxmlformats.org/markup-compatibility/2006" xmlns:r="http://schemas.openxmlformats.org/officeDocument/2006/relationships" xmlns:w="http://schemas.openxmlformats.org/wordprocessingml/2006/main" xmlns:w14="http://schemas.microsoft.com/office/word/2010/wordml" xmlns:w15="http://schemas.microsoft.com/office/word/2012/wordml" xmlns:w16cex="http://schemas.microsoft.com/office/word/2018/wordml/cex" xmlns:w16cid="http://schemas.microsoft.com/office/word/2016/wordml/cid" xmlns:w16="http://schemas.microsoft.com/office/word/2018/wordml" xmlns:w16sdtdh="http://schemas.microsoft.com/office/word/2020/wordml/sdtdatahash" xmlns:w16se="http://schemas.microsoft.com/office/word/2015/wordml/symex" mc:Ignorable="w14 w15 w16se w16cid w16 w16cex w16sdtdh">
+<w:styles xmlns:w="http://schemas.openxmlformats.org/wordprocessingml/2006/main" xmlns:w14="http://schemas.microsoft.com/office/word/2010/wordml" xmlns:mc="http://schemas.openxmlformats.org/markup-compatibility/2006" mc:Ignorable="w14">
   <w:docDefaults>
     <w:rPrDefault>
       <w:rPr>
-        <w:rFonts w:asciiTheme="minorHAnsi" w:eastAsiaTheme="minorHAnsi" w:hAnsiTheme="minorHAnsi" w:cstheme="minorBidi"/>
+        <w:rFonts w:ascii="Calibri" w:hAnsi="Calibri" w:eastAsia="Calibri" w:cs="" w:asciiTheme="minorHAnsi" w:cstheme="minorBidi" w:eastAsiaTheme="minorHAnsi" w:hAnsiTheme="minorHAnsi"/>
         <w:sz w:val="22"/>
         <w:szCs w:val="22"/>
         <w:lang w:val="en-US" w:eastAsia="en-US" w:bidi="ar-SA"/>
@@ -1124,21 +1273,21 @@
     </w:rPrDefault>
     <w:pPrDefault>
       <w:pPr>
-        <w:suppressAutoHyphens/>
+        <w:suppressAutoHyphens w:val="true"/>
       </w:pPr>
     </w:pPrDefault>
   </w:docDefaults>
   <w:latentStyles w:defLockedState="0" w:defUIPriority="99" w:defSemiHidden="0" w:defUnhideWhenUsed="0" w:defQFormat="0" w:count="376">
     <w:lsdException w:name="Normal" w:uiPriority="0" w:qFormat="1"/>
     <w:lsdException w:name="heading 1" w:uiPriority="9" w:qFormat="1"/>
-    <w:lsdException w:name="heading 2" w:semiHidden="1" w:uiPriority="9" w:unhideWhenUsed="1" w:qFormat="1"/>
-    <w:lsdException w:name="heading 3" w:semiHidden="1" w:uiPriority="9" w:unhideWhenUsed="1" w:qFormat="1"/>
-    <w:lsdException w:name="heading 4" w:semiHidden="1" w:uiPriority="9" w:unhideWhenUsed="1" w:qFormat="1"/>
-    <w:lsdException w:name="heading 5" w:semiHidden="1" w:uiPriority="9" w:unhideWhenUsed="1" w:qFormat="1"/>
-    <w:lsdException w:name="heading 6" w:semiHidden="1" w:uiPriority="9" w:unhideWhenUsed="1" w:qFormat="1"/>
-    <w:lsdException w:name="heading 7" w:semiHidden="1" w:uiPriority="9" w:unhideWhenUsed="1" w:qFormat="1"/>
-    <w:lsdException w:name="heading 8" w:semiHidden="1" w:uiPriority="9" w:unhideWhenUsed="1" w:qFormat="1"/>
-    <w:lsdException w:name="heading 9" w:semiHidden="1" w:uiPriority="9" w:unhideWhenUsed="1" w:qFormat="1"/>
+    <w:lsdException w:name="heading 2" w:uiPriority="9" w:semiHidden="1" w:unhideWhenUsed="1" w:qFormat="1"/>
+    <w:lsdException w:name="heading 3" w:uiPriority="9" w:semiHidden="1" w:unhideWhenUsed="1" w:qFormat="1"/>
+    <w:lsdException w:name="heading 4" w:uiPriority="9" w:semiHidden="1" w:unhideWhenUsed="1" w:qFormat="1"/>
+    <w:lsdException w:name="heading 5" w:uiPriority="9" w:semiHidden="1" w:unhideWhenUsed="1" w:qFormat="1"/>
+    <w:lsdException w:name="heading 6" w:uiPriority="9" w:semiHidden="1" w:unhideWhenUsed="1" w:qFormat="1"/>
+    <w:lsdException w:name="heading 7" w:uiPriority="9" w:semiHidden="1" w:unhideWhenUsed="1" w:qFormat="1"/>
+    <w:lsdException w:name="heading 8" w:uiPriority="9" w:semiHidden="1" w:unhideWhenUsed="1" w:qFormat="1"/>
+    <w:lsdException w:name="heading 9" w:uiPriority="9" w:semiHidden="1" w:unhideWhenUsed="1" w:qFormat="1"/>
     <w:lsdException w:name="index 1" w:semiHidden="1" w:unhideWhenUsed="1"/>
     <w:lsdException w:name="index 2" w:semiHidden="1" w:unhideWhenUsed="1"/>
     <w:lsdException w:name="index 3" w:semiHidden="1" w:unhideWhenUsed="1"/>
@@ -1148,22 +1297,22 @@
     <w:lsdException w:name="index 7" w:semiHidden="1" w:unhideWhenUsed="1"/>
     <w:lsdException w:name="index 8" w:semiHidden="1" w:unhideWhenUsed="1"/>
     <w:lsdException w:name="index 9" w:semiHidden="1" w:unhideWhenUsed="1"/>
-    <w:lsdException w:name="toc 1" w:semiHidden="1" w:uiPriority="39" w:unhideWhenUsed="1"/>
-    <w:lsdException w:name="toc 2" w:semiHidden="1" w:uiPriority="39" w:unhideWhenUsed="1"/>
-    <w:lsdException w:name="toc 3" w:semiHidden="1" w:uiPriority="39" w:unhideWhenUsed="1"/>
-    <w:lsdException w:name="toc 4" w:semiHidden="1" w:uiPriority="39" w:unhideWhenUsed="1"/>
-    <w:lsdException w:name="toc 5" w:semiHidden="1" w:uiPriority="39" w:unhideWhenUsed="1"/>
-    <w:lsdException w:name="toc 6" w:semiHidden="1" w:uiPriority="39" w:unhideWhenUsed="1"/>
-    <w:lsdException w:name="toc 7" w:semiHidden="1" w:uiPriority="39" w:unhideWhenUsed="1"/>
-    <w:lsdException w:name="toc 8" w:semiHidden="1" w:uiPriority="39" w:unhideWhenUsed="1"/>
-    <w:lsdException w:name="toc 9" w:semiHidden="1" w:uiPriority="39" w:unhideWhenUsed="1"/>
+    <w:lsdException w:name="toc 1" w:uiPriority="39" w:semiHidden="1" w:unhideWhenUsed="1"/>
+    <w:lsdException w:name="toc 2" w:uiPriority="39" w:semiHidden="1" w:unhideWhenUsed="1"/>
+    <w:lsdException w:name="toc 3" w:uiPriority="39" w:semiHidden="1" w:unhideWhenUsed="1"/>
+    <w:lsdException w:name="toc 4" w:uiPriority="39" w:semiHidden="1" w:unhideWhenUsed="1"/>
+    <w:lsdException w:name="toc 5" w:uiPriority="39" w:semiHidden="1" w:unhideWhenUsed="1"/>
+    <w:lsdException w:name="toc 6" w:uiPriority="39" w:semiHidden="1" w:unhideWhenUsed="1"/>
+    <w:lsdException w:name="toc 7" w:uiPriority="39" w:semiHidden="1" w:unhideWhenUsed="1"/>
+    <w:lsdException w:name="toc 8" w:uiPriority="39" w:semiHidden="1" w:unhideWhenUsed="1"/>
+    <w:lsdException w:name="toc 9" w:uiPriority="39" w:semiHidden="1" w:unhideWhenUsed="1"/>
     <w:lsdException w:name="Normal Indent" w:semiHidden="1" w:unhideWhenUsed="1"/>
     <w:lsdException w:name="footnote text" w:semiHidden="1" w:unhideWhenUsed="1"/>
     <w:lsdException w:name="annotation text" w:semiHidden="1" w:unhideWhenUsed="1"/>
     <w:lsdException w:name="header" w:semiHidden="1" w:unhideWhenUsed="1"/>
     <w:lsdException w:name="footer" w:semiHidden="1" w:unhideWhenUsed="1"/>
     <w:lsdException w:name="index heading" w:semiHidden="1" w:unhideWhenUsed="1"/>
-    <w:lsdException w:name="caption" w:semiHidden="1" w:uiPriority="35" w:unhideWhenUsed="1" w:qFormat="1"/>
+    <w:lsdException w:name="caption" w:uiPriority="35" w:semiHidden="1" w:unhideWhenUsed="1" w:qFormat="1"/>
     <w:lsdException w:name="table of figures" w:semiHidden="1" w:unhideWhenUsed="1"/>
     <w:lsdException w:name="envelope address" w:semiHidden="1" w:unhideWhenUsed="1"/>
     <w:lsdException w:name="envelope return" w:semiHidden="1" w:unhideWhenUsed="1"/>
@@ -1194,7 +1343,7 @@
     <w:lsdException w:name="Title" w:uiPriority="10" w:qFormat="1"/>
     <w:lsdException w:name="Closing" w:semiHidden="1" w:unhideWhenUsed="1"/>
     <w:lsdException w:name="Signature" w:semiHidden="1" w:unhideWhenUsed="1"/>
-    <w:lsdException w:name="Default Paragraph Font" w:semiHidden="1" w:uiPriority="1" w:unhideWhenUsed="1"/>
+    <w:lsdException w:name="Default Paragraph Font" w:uiPriority="1" w:semiHidden="1" w:unhideWhenUsed="1"/>
     <w:lsdException w:name="Body Text" w:semiHidden="1" w:unhideWhenUsed="1"/>
     <w:lsdException w:name="Body Text Indent" w:semiHidden="1" w:unhideWhenUsed="1"/>
     <w:lsdException w:name="List Continue" w:semiHidden="1" w:unhideWhenUsed="1"/>
@@ -1394,8 +1543,8 @@
     <w:lsdException w:name="Subtle Reference" w:uiPriority="31" w:qFormat="1"/>
     <w:lsdException w:name="Intense Reference" w:uiPriority="32" w:qFormat="1"/>
     <w:lsdException w:name="Book Title" w:uiPriority="33" w:qFormat="1"/>
-    <w:lsdException w:name="Bibliography" w:semiHidden="1" w:uiPriority="37" w:unhideWhenUsed="1"/>
-    <w:lsdException w:name="TOC Heading" w:semiHidden="1" w:uiPriority="39" w:unhideWhenUsed="1" w:qFormat="1"/>
+    <w:lsdException w:name="Bibliography" w:uiPriority="37" w:semiHidden="1" w:unhideWhenUsed="1"/>
+    <w:lsdException w:name="TOC Heading" w:uiPriority="39" w:semiHidden="1" w:unhideWhenUsed="1" w:qFormat="1"/>
     <w:lsdException w:name="Plain Table 1" w:uiPriority="41"/>
     <w:lsdException w:name="Plain Table 2" w:uiPriority="42"/>
     <w:lsdException w:name="Plain Table 3" w:uiPriority="43"/>
@@ -1506,25 +1655,35 @@
     <w:lsdException w:name="Unresolved Mention" w:semiHidden="1" w:unhideWhenUsed="1"/>
     <w:lsdException w:name="Smart Link" w:semiHidden="1" w:unhideWhenUsed="1"/>
   </w:latentStyles>
-  <w:style w:type="paragraph" w:default="1" w:styleId="Normal">
+  <w:style w:type="paragraph" w:styleId="Normal" w:default="1">
     <w:name w:val="Normal"/>
     <w:qFormat/>
-    <w:rsid w:val="0064341A"/>
+    <w:rsid w:val="0064341a"/>
     <w:pPr>
-      <w:spacing w:line="276" w:lineRule="auto"/>
+      <w:widowControl/>
+      <w:suppressAutoHyphens w:val="true"/>
+      <w:bidi w:val="0"/>
+      <w:spacing w:lineRule="auto" w:line="276" w:before="0" w:after="0"/>
+      <w:jc w:val="left"/>
     </w:pPr>
     <w:rPr>
-      <w:rFonts w:ascii="Arial" w:eastAsia="Arial" w:hAnsi="Arial" w:cs="Arial"/>
+      <w:rFonts w:ascii="Arial" w:hAnsi="Arial" w:eastAsia="Arial" w:cs="Arial"/>
+      <w:color w:val="auto"/>
+      <w:kern w:val="0"/>
+      <w:sz w:val="22"/>
+      <w:szCs w:val="22"/>
+      <w:lang w:val="en-US" w:eastAsia="en-US" w:bidi="ar-SA"/>
     </w:rPr>
   </w:style>
   <w:style w:type="paragraph" w:styleId="Heading1">
-    <w:name w:val="heading 1"/>
+    <w:name w:val="Heading 1"/>
     <w:basedOn w:val="Heading"/>
-    <w:next w:val="BodyText"/>
+    <w:next w:val="TextBody"/>
     <w:qFormat/>
     <w:pPr>
       <w:numPr>
-        <w:numId w:val="1"/>
+        <w:ilvl w:val="0"/>
+        <w:numId w:val="2"/>
       </w:numPr>
       <w:outlineLvl w:val="0"/>
     </w:pPr>
@@ -1536,16 +1695,16 @@
     </w:rPr>
   </w:style>
   <w:style w:type="paragraph" w:styleId="Heading2">
-    <w:name w:val="heading 2"/>
+    <w:name w:val="Heading 2"/>
     <w:basedOn w:val="Heading"/>
-    <w:next w:val="BodyText"/>
+    <w:next w:val="TextBody"/>
     <w:qFormat/>
     <w:pPr>
       <w:numPr>
         <w:ilvl w:val="1"/>
-        <w:numId w:val="1"/>
+        <w:numId w:val="2"/>
       </w:numPr>
-      <w:spacing w:before="200"/>
+      <w:spacing w:before="200" w:after="120"/>
       <w:outlineLvl w:val="1"/>
     </w:pPr>
     <w:rPr>
@@ -1556,16 +1715,16 @@
     </w:rPr>
   </w:style>
   <w:style w:type="paragraph" w:styleId="Heading3">
-    <w:name w:val="heading 3"/>
+    <w:name w:val="Heading 3"/>
     <w:basedOn w:val="Heading"/>
-    <w:next w:val="BodyText"/>
+    <w:next w:val="TextBody"/>
     <w:qFormat/>
     <w:pPr>
       <w:numPr>
         <w:ilvl w:val="2"/>
-        <w:numId w:val="1"/>
+        <w:numId w:val="2"/>
       </w:numPr>
-      <w:spacing w:before="140"/>
+      <w:spacing w:before="140" w:after="120"/>
       <w:outlineLvl w:val="2"/>
     </w:pPr>
     <w:rPr>
@@ -1573,84 +1732,94 @@
       <w:bCs/>
     </w:rPr>
   </w:style>
-  <w:style w:type="character" w:default="1" w:styleId="DefaultParagraphFont">
+  <w:style w:type="character" w:styleId="DefaultParagraphFont" w:default="1">
     <w:name w:val="Default Paragraph Font"/>
     <w:uiPriority w:val="1"/>
     <w:semiHidden/>
     <w:unhideWhenUsed/>
+    <w:qFormat/>
+    <w:rPr/>
   </w:style>
-  <w:style w:type="table" w:default="1" w:styleId="TableNormal">
-    <w:name w:val="Normal Table"/>
-    <w:uiPriority w:val="99"/>
-    <w:semiHidden/>
-    <w:unhideWhenUsed/>
-    <w:tblPr>
-      <w:tblInd w:w="0" w:type="dxa"/>
-      <w:tblCellMar>
-        <w:top w:w="0" w:type="dxa"/>
-        <w:left w:w="108" w:type="dxa"/>
-        <w:bottom w:w="0" w:type="dxa"/>
-        <w:right w:w="108" w:type="dxa"/>
-      </w:tblCellMar>
-    </w:tblPr>
-  </w:style>
-  <w:style w:type="numbering" w:default="1" w:styleId="NoList">
-    <w:name w:val="No List"/>
-    <w:uiPriority w:val="99"/>
-    <w:semiHidden/>
-    <w:unhideWhenUsed/>
-  </w:style>
-  <w:style w:type="character" w:customStyle="1" w:styleId="TitleChar">
+  <w:style w:type="character" w:styleId="TitleChar" w:customStyle="1">
     <w:name w:val="Title Char"/>
     <w:basedOn w:val="DefaultParagraphFont"/>
     <w:link w:val="Title"/>
     <w:uiPriority w:val="10"/>
     <w:qFormat/>
-    <w:rsid w:val="0064341A"/>
+    <w:rsid w:val="0064341a"/>
     <w:rPr>
-      <w:rFonts w:ascii="Arial" w:eastAsia="Arial" w:hAnsi="Arial" w:cs="Arial"/>
+      <w:rFonts w:ascii="Arial" w:hAnsi="Arial" w:eastAsia="Arial" w:cs="Arial"/>
       <w:sz w:val="52"/>
       <w:szCs w:val="52"/>
       <w:lang w:val="en-US"/>
     </w:rPr>
   </w:style>
-  <w:style w:type="character" w:customStyle="1" w:styleId="Bullets">
+  <w:style w:type="character" w:styleId="Bullets" w:customStyle="1">
     <w:name w:val="Bullets"/>
     <w:qFormat/>
     <w:rPr>
-      <w:rFonts w:ascii="OpenSymbol" w:eastAsia="OpenSymbol" w:hAnsi="OpenSymbol" w:cs="OpenSymbol"/>
+      <w:rFonts w:ascii="OpenSymbol" w:hAnsi="OpenSymbol" w:eastAsia="OpenSymbol" w:cs="OpenSymbol"/>
     </w:rPr>
   </w:style>
-  <w:style w:type="paragraph" w:customStyle="1" w:styleId="Heading">
+  <w:style w:type="paragraph" w:styleId="Heading" w:customStyle="1">
     <w:name w:val="Heading"/>
     <w:basedOn w:val="Normal"/>
-    <w:next w:val="BodyText"/>
+    <w:next w:val="TextBody"/>
     <w:qFormat/>
     <w:pPr>
-      <w:keepNext/>
+      <w:keepNext w:val="true"/>
       <w:spacing w:before="240" w:after="120"/>
     </w:pPr>
     <w:rPr>
-      <w:rFonts w:ascii="Liberation Sans" w:eastAsia="Noto Sans CJK SC" w:hAnsi="Liberation Sans" w:cs="Lohit Devanagari"/>
+      <w:rFonts w:ascii="Liberation Sans" w:hAnsi="Liberation Sans" w:eastAsia="Noto Sans CJK SC" w:cs="Lohit Devanagari"/>
       <w:sz w:val="28"/>
       <w:szCs w:val="28"/>
     </w:rPr>
   </w:style>
-  <w:style w:type="paragraph" w:styleId="BodyText">
+  <w:style w:type="paragraph" w:styleId="TextBody">
     <w:name w:val="Body Text"/>
     <w:basedOn w:val="Normal"/>
     <w:pPr>
-      <w:spacing w:after="140"/>
+      <w:spacing w:before="0" w:after="140"/>
     </w:pPr>
+    <w:rPr/>
   </w:style>
   <w:style w:type="paragraph" w:styleId="List">
     <w:name w:val="List"/>
-    <w:basedOn w:val="BodyText"/>
+    <w:basedOn w:val="TextBody"/>
+    <w:pPr/>
     <w:rPr>
       <w:rFonts w:cs="Lohit Devanagari"/>
     </w:rPr>
   </w:style>
   <w:style w:type="paragraph" w:styleId="Caption">
+    <w:name w:val="Caption"/>
+    <w:basedOn w:val="Normal"/>
+    <w:qFormat/>
+    <w:pPr>
+      <w:suppressLineNumbers/>
+      <w:spacing w:before="120" w:after="120"/>
+    </w:pPr>
+    <w:rPr>
+      <w:rFonts w:cs="Lohit Devanagari"/>
+      <w:i/>
+      <w:iCs/>
+      <w:sz w:val="24"/>
+      <w:szCs w:val="24"/>
+    </w:rPr>
+  </w:style>
+  <w:style w:type="paragraph" w:styleId="Index" w:customStyle="1">
+    <w:name w:val="Index"/>
+    <w:basedOn w:val="Normal"/>
+    <w:qFormat/>
+    <w:pPr>
+      <w:suppressLineNumbers/>
+    </w:pPr>
+    <w:rPr>
+      <w:rFonts w:cs="Lohit Devanagari"/>
+    </w:rPr>
+  </w:style>
+  <w:style w:type="paragraph" w:styleId="Caption1">
     <w:name w:val="caption"/>
     <w:basedOn w:val="Normal"/>
     <w:qFormat/>
@@ -1666,17 +1835,6 @@
       <w:szCs w:val="24"/>
     </w:rPr>
   </w:style>
-  <w:style w:type="paragraph" w:customStyle="1" w:styleId="Index">
-    <w:name w:val="Index"/>
-    <w:basedOn w:val="Normal"/>
-    <w:qFormat/>
-    <w:pPr>
-      <w:suppressLineNumbers/>
-    </w:pPr>
-    <w:rPr>
-      <w:rFonts w:cs="Lohit Devanagari"/>
-    </w:rPr>
-  </w:style>
   <w:style w:type="paragraph" w:styleId="Title">
     <w:name w:val="Title"/>
     <w:basedOn w:val="Normal"/>
@@ -1684,36 +1842,59 @@
     <w:link w:val="TitleChar"/>
     <w:uiPriority w:val="10"/>
     <w:qFormat/>
-    <w:rsid w:val="0064341A"/>
+    <w:rsid w:val="0064341a"/>
     <w:pPr>
-      <w:keepNext/>
+      <w:keepNext w:val="true"/>
       <w:keepLines/>
-      <w:spacing w:after="60"/>
+      <w:spacing w:before="0" w:after="60"/>
     </w:pPr>
     <w:rPr>
       <w:sz w:val="52"/>
       <w:szCs w:val="52"/>
     </w:rPr>
   </w:style>
-  <w:style w:type="paragraph" w:customStyle="1" w:styleId="Code">
+  <w:style w:type="paragraph" w:styleId="Code" w:customStyle="1">
     <w:name w:val="Code"/>
-    <w:basedOn w:val="BodyText"/>
+    <w:basedOn w:val="TextBody"/>
     <w:qFormat/>
+    <w:pPr/>
     <w:rPr>
       <w:b/>
       <w:bCs/>
       <w:u w:val="single"/>
     </w:rPr>
   </w:style>
-  <w:style w:type="paragraph" w:customStyle="1" w:styleId="PreformattedText">
+  <w:style w:type="paragraph" w:styleId="PreformattedText" w:customStyle="1">
     <w:name w:val="Preformatted Text"/>
     <w:basedOn w:val="Normal"/>
     <w:qFormat/>
+    <w:pPr/>
     <w:rPr>
-      <w:rFonts w:ascii="Liberation Mono" w:eastAsia="Liberation Mono" w:hAnsi="Liberation Mono" w:cs="Liberation Mono"/>
+      <w:rFonts w:ascii="Liberation Mono" w:hAnsi="Liberation Mono" w:eastAsia="Liberation Mono" w:cs="Liberation Mono"/>
       <w:sz w:val="20"/>
       <w:szCs w:val="20"/>
     </w:rPr>
+  </w:style>
+  <w:style w:type="numbering" w:styleId="NoList" w:default="1">
+    <w:name w:val="No List"/>
+    <w:uiPriority w:val="99"/>
+    <w:semiHidden/>
+    <w:unhideWhenUsed/>
+    <w:qFormat/>
+  </w:style>
+  <w:style w:type="table" w:default="1" w:styleId="TableNormal">
+    <w:name w:val="Normal Table"/>
+    <w:uiPriority w:val="99"/>
+    <w:semiHidden/>
+    <w:unhideWhenUsed/>
+    <w:tblPr>
+      <w:tblCellMar>
+        <w:top w:w="0" w:type="dxa"/>
+        <w:left w:w="108" w:type="dxa"/>
+        <w:bottom w:w="0" w:type="dxa"/>
+        <w:right w:w="108" w:type="dxa"/>
+      </w:tblCellMar>
+    </w:tblPr>
   </w:style>
 </w:styles>
 </file>

</xml_diff>